<commit_message>
edited powering of arduino and added info about embedded system
</commit_message>
<xml_diff>
--- a/Arduino/1,2,3,4,5.docx
+++ b/Arduino/1,2,3,4,5.docx
@@ -4,523 +4,248 @@
   <w:body>
     <w:p>
       <w:pPr>
-        <w:rPr>
-          <w:rFonts w:cstheme="minorHAnsi"/>
-          <w:sz w:val="144"/>
-          <w:szCs w:val="144"/>
-        </w:rPr>
-      </w:pPr>
-      <w:r>
-        <w:rPr>
-          <w:rFonts w:cstheme="minorHAnsi"/>
-          <w:sz w:val="144"/>
-          <w:szCs w:val="144"/>
-        </w:rPr>
-        <w:t>Why Arduino?</w:t>
-      </w:r>
-    </w:p>
-    <w:p>
-      <w:pPr>
-        <w:pStyle w:val="NormalWeb"/>
-        <w:shd w:val="clear" w:color="auto" w:fill="FFFFFF"/>
-        <w:spacing w:before="0" w:beforeAutospacing="0" w:after="300" w:afterAutospacing="0"/>
-        <w:textAlignment w:val="baseline"/>
-        <w:rPr>
-          <w:rFonts w:asciiTheme="minorHAnsi" w:hAnsiTheme="minorHAnsi" w:cstheme="minorHAnsi"/>
-          <w:sz w:val="27"/>
-          <w:szCs w:val="27"/>
-        </w:rPr>
-      </w:pPr>
-      <w:r>
-        <w:rPr>
-          <w:rFonts w:asciiTheme="minorHAnsi" w:hAnsiTheme="minorHAnsi" w:cstheme="minorHAnsi"/>
-          <w:sz w:val="27"/>
-          <w:szCs w:val="27"/>
-        </w:rPr>
-        <w:t>More and more makerspaces around the world are looking to add coding and electronics to their maker education programs.  One of the best ways to do this is by integrating an Arduino board into makerspace projects and lessons.</w:t>
-      </w:r>
-    </w:p>
-    <w:p>
-      <w:pPr>
-        <w:pStyle w:val="NormalWeb"/>
-        <w:shd w:val="clear" w:color="auto" w:fill="FFFFFF"/>
-        <w:spacing w:before="0" w:beforeAutospacing="0" w:after="300" w:afterAutospacing="0"/>
-        <w:textAlignment w:val="baseline"/>
-        <w:rPr>
-          <w:rFonts w:asciiTheme="minorHAnsi" w:hAnsiTheme="minorHAnsi" w:cstheme="minorHAnsi"/>
-          <w:sz w:val="27"/>
-          <w:szCs w:val="27"/>
-        </w:rPr>
-      </w:pPr>
-      <w:r>
-        <w:rPr>
-          <w:rFonts w:asciiTheme="minorHAnsi" w:hAnsiTheme="minorHAnsi" w:cstheme="minorHAnsi"/>
-          <w:sz w:val="27"/>
-          <w:szCs w:val="27"/>
-        </w:rPr>
-        <w:t>We’ve found that a lot of maker educators haven’t taken the plunge into coding or Arduino because they think programming is scary.  Because of this, we wanted to make sure this tutorial was written for the absolute beginner with no experience whatsoever.</w:t>
-      </w:r>
-    </w:p>
-    <w:p>
-      <w:pPr>
-        <w:pStyle w:val="NormalWeb"/>
-        <w:shd w:val="clear" w:color="auto" w:fill="FFFFFF"/>
-        <w:spacing w:before="0" w:beforeAutospacing="0" w:after="300" w:afterAutospacing="0"/>
-        <w:textAlignment w:val="baseline"/>
-        <w:rPr>
-          <w:rFonts w:asciiTheme="minorHAnsi" w:hAnsiTheme="minorHAnsi" w:cstheme="minorHAnsi"/>
-          <w:sz w:val="27"/>
-          <w:szCs w:val="27"/>
-        </w:rPr>
-      </w:pPr>
-      <w:r>
-        <w:rPr>
-          <w:rFonts w:asciiTheme="minorHAnsi" w:hAnsiTheme="minorHAnsi" w:cstheme="minorHAnsi"/>
-          <w:sz w:val="27"/>
-          <w:szCs w:val="27"/>
-        </w:rPr>
-        <w:t xml:space="preserve">This tutorial is a </w:t>
-      </w:r>
-      <w:proofErr w:type="gramStart"/>
-      <w:r>
-        <w:rPr>
-          <w:rFonts w:asciiTheme="minorHAnsi" w:hAnsiTheme="minorHAnsi" w:cstheme="minorHAnsi"/>
-          <w:sz w:val="27"/>
-          <w:szCs w:val="27"/>
-        </w:rPr>
-        <w:t>high level</w:t>
-      </w:r>
-      <w:proofErr w:type="gramEnd"/>
-      <w:r>
-        <w:rPr>
-          <w:rFonts w:asciiTheme="minorHAnsi" w:hAnsiTheme="minorHAnsi" w:cstheme="minorHAnsi"/>
-          <w:sz w:val="27"/>
-          <w:szCs w:val="27"/>
-        </w:rPr>
-        <w:t xml:space="preserve"> view of all the parts and pieces of the Arduino ecosystem.  In future posts, we will take you step by step in creating your first simple Arduino project.</w:t>
-      </w:r>
-    </w:p>
-    <w:p>
-      <w:pPr>
-        <w:pStyle w:val="NormalWeb"/>
-        <w:shd w:val="clear" w:color="auto" w:fill="FFFFFF"/>
-        <w:spacing w:before="0" w:beforeAutospacing="0" w:after="300" w:afterAutospacing="0"/>
-        <w:textAlignment w:val="baseline"/>
-        <w:rPr>
-          <w:rFonts w:asciiTheme="minorHAnsi" w:hAnsiTheme="minorHAnsi" w:cstheme="minorHAnsi"/>
-          <w:sz w:val="27"/>
-          <w:szCs w:val="27"/>
-        </w:rPr>
-      </w:pPr>
-    </w:p>
-    <w:p>
-      <w:pPr>
-        <w:rPr>
-          <w:rFonts w:cstheme="minorHAnsi"/>
-          <w:sz w:val="96"/>
-          <w:szCs w:val="96"/>
-        </w:rPr>
-      </w:pPr>
-      <w:r>
-        <w:rPr>
-          <w:rFonts w:cstheme="minorHAnsi"/>
-          <w:sz w:val="96"/>
-          <w:szCs w:val="96"/>
-        </w:rPr>
-        <w:t>W</w:t>
-      </w:r>
-      <w:r>
-        <w:rPr>
-          <w:rFonts w:cstheme="minorHAnsi"/>
-          <w:sz w:val="96"/>
-          <w:szCs w:val="96"/>
-        </w:rPr>
-        <w:t>hat is</w:t>
-      </w:r>
-      <w:r>
-        <w:rPr>
-          <w:rFonts w:cstheme="minorHAnsi"/>
-          <w:sz w:val="96"/>
-          <w:szCs w:val="96"/>
-        </w:rPr>
-        <w:t xml:space="preserve"> Arduino?</w:t>
-      </w:r>
-    </w:p>
-    <w:p>
-      <w:pPr>
-        <w:pStyle w:val="NormalWeb"/>
-        <w:shd w:val="clear" w:color="auto" w:fill="FFFFFF"/>
-        <w:spacing w:before="0" w:beforeAutospacing="0" w:after="0" w:afterAutospacing="0"/>
-        <w:textAlignment w:val="baseline"/>
-        <w:rPr>
-          <w:rFonts w:asciiTheme="minorHAnsi" w:hAnsiTheme="minorHAnsi" w:cstheme="minorHAnsi"/>
-          <w:sz w:val="27"/>
-          <w:szCs w:val="27"/>
-        </w:rPr>
-      </w:pPr>
-      <w:r>
-        <w:rPr>
-          <w:rFonts w:asciiTheme="minorHAnsi" w:hAnsiTheme="minorHAnsi" w:cstheme="minorHAnsi"/>
-          <w:sz w:val="27"/>
-          <w:szCs w:val="27"/>
-        </w:rPr>
-        <w:t>Arduino is an open source programmable circuit board that can be integrated into a wide variety of makerspace projects both simple and complex.  This board contains a </w:t>
-      </w:r>
-      <w:hyperlink r:id="rId5" w:tgtFrame="_blank" w:history="1">
-        <w:r>
-          <w:rPr>
-            <w:rStyle w:val="Hyperlink"/>
-            <w:rFonts w:asciiTheme="minorHAnsi" w:hAnsiTheme="minorHAnsi" w:cstheme="minorHAnsi"/>
-            <w:color w:val="auto"/>
-            <w:sz w:val="27"/>
-            <w:szCs w:val="27"/>
-            <w:bdr w:val="none" w:sz="0" w:space="0" w:color="auto" w:frame="1"/>
-          </w:rPr>
-          <w:t>microcontroller</w:t>
-        </w:r>
-      </w:hyperlink>
-      <w:r>
-        <w:rPr>
-          <w:rFonts w:asciiTheme="minorHAnsi" w:hAnsiTheme="minorHAnsi" w:cstheme="minorHAnsi"/>
-          <w:sz w:val="27"/>
-          <w:szCs w:val="27"/>
-          <w:bdr w:val="none" w:sz="0" w:space="0" w:color="auto" w:frame="1"/>
-        </w:rPr>
-        <w:t> </w:t>
-      </w:r>
-      <w:r>
-        <w:rPr>
-          <w:rFonts w:asciiTheme="minorHAnsi" w:hAnsiTheme="minorHAnsi" w:cstheme="minorHAnsi"/>
-          <w:sz w:val="27"/>
-          <w:szCs w:val="27"/>
-        </w:rPr>
-        <w:t>which is able to be programmed to</w:t>
-      </w:r>
-      <w:r>
-        <w:rPr>
-          <w:rFonts w:asciiTheme="minorHAnsi" w:hAnsiTheme="minorHAnsi" w:cstheme="minorHAnsi"/>
-          <w:sz w:val="27"/>
-          <w:szCs w:val="27"/>
-          <w:bdr w:val="none" w:sz="0" w:space="0" w:color="auto" w:frame="1"/>
-        </w:rPr>
-        <w:t> </w:t>
-      </w:r>
-      <w:r>
-        <w:rPr>
-          <w:rFonts w:asciiTheme="minorHAnsi" w:hAnsiTheme="minorHAnsi" w:cstheme="minorHAnsi"/>
-          <w:sz w:val="27"/>
-          <w:szCs w:val="27"/>
-        </w:rPr>
-        <w:t xml:space="preserve">sense and control objects in the physical world.   By responding to sensors and inputs, the Arduino is able to interact with a large array of outputs such as LEDs, motors and displays.  Because of </w:t>
-      </w:r>
-      <w:proofErr w:type="spellStart"/>
-      <w:r>
-        <w:rPr>
-          <w:rFonts w:asciiTheme="minorHAnsi" w:hAnsiTheme="minorHAnsi" w:cstheme="minorHAnsi"/>
-          <w:sz w:val="27"/>
-          <w:szCs w:val="27"/>
-        </w:rPr>
-        <w:t>it’s</w:t>
-      </w:r>
-      <w:proofErr w:type="spellEnd"/>
-      <w:r>
-        <w:rPr>
-          <w:rFonts w:asciiTheme="minorHAnsi" w:hAnsiTheme="minorHAnsi" w:cstheme="minorHAnsi"/>
-          <w:sz w:val="27"/>
-          <w:szCs w:val="27"/>
-        </w:rPr>
-        <w:t xml:space="preserve"> flexibility and low cost, </w:t>
-      </w:r>
-      <w:hyperlink r:id="rId6" w:tgtFrame="_blank" w:history="1">
-        <w:r>
-          <w:rPr>
-            <w:rStyle w:val="Hyperlink"/>
-            <w:rFonts w:asciiTheme="minorHAnsi" w:hAnsiTheme="minorHAnsi" w:cstheme="minorHAnsi"/>
-            <w:color w:val="auto"/>
-            <w:sz w:val="27"/>
-            <w:szCs w:val="27"/>
-            <w:bdr w:val="none" w:sz="0" w:space="0" w:color="auto" w:frame="1"/>
-          </w:rPr>
-          <w:t>Arduino</w:t>
-        </w:r>
-      </w:hyperlink>
-      <w:r>
-        <w:rPr>
-          <w:rFonts w:asciiTheme="minorHAnsi" w:hAnsiTheme="minorHAnsi" w:cstheme="minorHAnsi"/>
-          <w:sz w:val="27"/>
-          <w:szCs w:val="27"/>
-        </w:rPr>
-        <w:t> has become a very popular choice for makers and makerspaces looking to create interactive hardware projects.</w:t>
-      </w:r>
-    </w:p>
-    <w:p>
-      <w:pPr>
-        <w:pStyle w:val="NormalWeb"/>
-        <w:shd w:val="clear" w:color="auto" w:fill="FFFFFF"/>
-        <w:spacing w:before="0" w:beforeAutospacing="0" w:after="0" w:afterAutospacing="0"/>
-        <w:textAlignment w:val="baseline"/>
-        <w:rPr>
-          <w:rFonts w:asciiTheme="minorHAnsi" w:hAnsiTheme="minorHAnsi" w:cstheme="minorHAnsi"/>
-          <w:sz w:val="27"/>
-          <w:szCs w:val="27"/>
-        </w:rPr>
-      </w:pPr>
-      <w:r>
-        <w:rPr>
-          <w:rFonts w:asciiTheme="minorHAnsi" w:hAnsiTheme="minorHAnsi" w:cstheme="minorHAnsi"/>
-          <w:sz w:val="27"/>
-          <w:szCs w:val="27"/>
-        </w:rPr>
-        <w:t xml:space="preserve">Arduino was introduced back in 2005 in Italy by Massimo </w:t>
-      </w:r>
-      <w:proofErr w:type="spellStart"/>
-      <w:r>
-        <w:rPr>
-          <w:rFonts w:asciiTheme="minorHAnsi" w:hAnsiTheme="minorHAnsi" w:cstheme="minorHAnsi"/>
-          <w:sz w:val="27"/>
-          <w:szCs w:val="27"/>
-        </w:rPr>
-        <w:t>Banzi</w:t>
-      </w:r>
-      <w:proofErr w:type="spellEnd"/>
-      <w:r>
-        <w:rPr>
-          <w:rFonts w:asciiTheme="minorHAnsi" w:hAnsiTheme="minorHAnsi" w:cstheme="minorHAnsi"/>
-          <w:sz w:val="27"/>
-          <w:szCs w:val="27"/>
-        </w:rPr>
-        <w:t xml:space="preserve"> as a way for non-engineers to have access to a low cost, simple tool for creating hardware projects.  Since the board is </w:t>
-      </w:r>
-      <w:hyperlink r:id="rId7" w:tgtFrame="_blank" w:history="1">
-        <w:r>
-          <w:rPr>
-            <w:rStyle w:val="Hyperlink"/>
-            <w:rFonts w:asciiTheme="minorHAnsi" w:hAnsiTheme="minorHAnsi" w:cstheme="minorHAnsi"/>
-            <w:color w:val="auto"/>
-            <w:sz w:val="27"/>
-            <w:szCs w:val="27"/>
-            <w:bdr w:val="none" w:sz="0" w:space="0" w:color="auto" w:frame="1"/>
-          </w:rPr>
-          <w:t>open-source</w:t>
-        </w:r>
-      </w:hyperlink>
-      <w:r>
-        <w:rPr>
-          <w:rFonts w:asciiTheme="minorHAnsi" w:hAnsiTheme="minorHAnsi" w:cstheme="minorHAnsi"/>
-          <w:sz w:val="27"/>
-          <w:szCs w:val="27"/>
-        </w:rPr>
-        <w:t xml:space="preserve">, it is released under a Creative Commons license which allows anyone to produce their own board.  If you search the web, you will find there are hundreds of Arduino compatible clones and variations available but the only official boards have Arduino in </w:t>
-      </w:r>
-      <w:proofErr w:type="spellStart"/>
-      <w:proofErr w:type="gramStart"/>
-      <w:r>
-        <w:rPr>
-          <w:rFonts w:asciiTheme="minorHAnsi" w:hAnsiTheme="minorHAnsi" w:cstheme="minorHAnsi"/>
-          <w:sz w:val="27"/>
-          <w:szCs w:val="27"/>
-        </w:rPr>
-        <w:t>it’s</w:t>
-      </w:r>
-      <w:proofErr w:type="spellEnd"/>
-      <w:proofErr w:type="gramEnd"/>
-      <w:r>
-        <w:rPr>
-          <w:rFonts w:asciiTheme="minorHAnsi" w:hAnsiTheme="minorHAnsi" w:cstheme="minorHAnsi"/>
-          <w:sz w:val="27"/>
-          <w:szCs w:val="27"/>
-        </w:rPr>
-        <w:t xml:space="preserve"> name.</w:t>
-      </w:r>
-    </w:p>
-    <w:p>
-      <w:pPr>
-        <w:rPr>
-          <w:rFonts w:cstheme="minorHAnsi"/>
-          <w:sz w:val="96"/>
-          <w:szCs w:val="96"/>
-        </w:rPr>
-      </w:pPr>
-      <w:r>
-        <w:rPr>
-          <w:rFonts w:cstheme="minorHAnsi"/>
-          <w:sz w:val="96"/>
-          <w:szCs w:val="96"/>
-        </w:rPr>
-        <w:lastRenderedPageBreak/>
-        <w:t xml:space="preserve">Types </w:t>
-      </w:r>
-      <w:proofErr w:type="gramStart"/>
-      <w:r>
-        <w:rPr>
-          <w:rFonts w:cstheme="minorHAnsi"/>
-          <w:sz w:val="96"/>
-          <w:szCs w:val="96"/>
-        </w:rPr>
-        <w:t>Of</w:t>
-      </w:r>
-      <w:proofErr w:type="gramEnd"/>
-      <w:r>
-        <w:rPr>
-          <w:rFonts w:cstheme="minorHAnsi"/>
-          <w:sz w:val="96"/>
-          <w:szCs w:val="96"/>
-        </w:rPr>
-        <w:t xml:space="preserve"> Arduino?</w:t>
-      </w:r>
-    </w:p>
-    <w:p>
-      <w:pPr>
-        <w:pStyle w:val="NormalWeb"/>
-        <w:shd w:val="clear" w:color="auto" w:fill="FFFFFF"/>
-        <w:spacing w:before="0" w:beforeAutospacing="0" w:after="300" w:afterAutospacing="0"/>
-        <w:textAlignment w:val="baseline"/>
-        <w:rPr>
-          <w:rFonts w:asciiTheme="minorHAnsi" w:hAnsiTheme="minorHAnsi" w:cstheme="minorHAnsi"/>
-          <w:sz w:val="27"/>
-          <w:szCs w:val="27"/>
-        </w:rPr>
-      </w:pPr>
-      <w:r>
-        <w:rPr>
-          <w:rFonts w:asciiTheme="minorHAnsi" w:hAnsiTheme="minorHAnsi" w:cstheme="minorHAnsi"/>
-          <w:sz w:val="27"/>
-          <w:szCs w:val="27"/>
-        </w:rPr>
-        <w:t>Arduino is a great platform for prototyping projects and inventions but can be confusing when having to choose the right board.  If you’re brand new to this, you might have always thought that there was just one “Arduino” board and that’s it.  In reality, there are many variations of the official Arduino boards and then there are hundreds more from competitors who offer clones.  But don’t worry, we’re going to show you which one to start with later on in this tutorial.</w:t>
-      </w:r>
-    </w:p>
-    <w:p>
-      <w:pPr>
-        <w:pStyle w:val="NormalWeb"/>
-        <w:shd w:val="clear" w:color="auto" w:fill="FFFFFF"/>
-        <w:spacing w:before="0" w:beforeAutospacing="0" w:after="0" w:afterAutospacing="0"/>
-        <w:textAlignment w:val="baseline"/>
-        <w:rPr>
-          <w:rFonts w:asciiTheme="minorHAnsi" w:hAnsiTheme="minorHAnsi" w:cstheme="minorHAnsi"/>
-          <w:sz w:val="27"/>
-          <w:szCs w:val="27"/>
-        </w:rPr>
-      </w:pPr>
-      <w:r>
-        <w:rPr>
-          <w:rFonts w:asciiTheme="minorHAnsi" w:hAnsiTheme="minorHAnsi" w:cstheme="minorHAnsi"/>
-          <w:sz w:val="27"/>
-          <w:szCs w:val="27"/>
-        </w:rPr>
-        <w:t>Below are a few examples of the different types of Arduino boards out there.  The boards with the name Arduino on them are the official boards but there are also a lot of really great clones on the market as well.  One of the best reasons to buy a clone is the fact they are generally less expensive than their official counterpart.  </w:t>
-      </w:r>
-      <w:hyperlink r:id="rId8" w:tgtFrame="_blank" w:history="1">
-        <w:r>
-          <w:rPr>
-            <w:rStyle w:val="Hyperlink"/>
-            <w:rFonts w:asciiTheme="minorHAnsi" w:hAnsiTheme="minorHAnsi" w:cstheme="minorHAnsi"/>
-            <w:color w:val="auto"/>
-            <w:sz w:val="27"/>
-            <w:szCs w:val="27"/>
-            <w:bdr w:val="none" w:sz="0" w:space="0" w:color="auto" w:frame="1"/>
-          </w:rPr>
-          <w:t>Adafruit</w:t>
-        </w:r>
-      </w:hyperlink>
-      <w:r>
-        <w:rPr>
-          <w:rFonts w:asciiTheme="minorHAnsi" w:hAnsiTheme="minorHAnsi" w:cstheme="minorHAnsi"/>
-          <w:sz w:val="27"/>
-          <w:szCs w:val="27"/>
-        </w:rPr>
-        <w:t> and </w:t>
-      </w:r>
-      <w:proofErr w:type="spellStart"/>
-      <w:r>
-        <w:rPr>
-          <w:rFonts w:asciiTheme="minorHAnsi" w:hAnsiTheme="minorHAnsi" w:cstheme="minorHAnsi"/>
-          <w:sz w:val="27"/>
-          <w:szCs w:val="27"/>
-          <w:bdr w:val="none" w:sz="0" w:space="0" w:color="auto" w:frame="1"/>
-        </w:rPr>
-        <w:fldChar w:fldCharType="begin"/>
-      </w:r>
-      <w:r>
-        <w:rPr>
-          <w:rFonts w:asciiTheme="minorHAnsi" w:hAnsiTheme="minorHAnsi" w:cstheme="minorHAnsi"/>
-          <w:sz w:val="27"/>
-          <w:szCs w:val="27"/>
-          <w:bdr w:val="none" w:sz="0" w:space="0" w:color="auto" w:frame="1"/>
-        </w:rPr>
-        <w:instrText xml:space="preserve"> HYPERLINK "https://www.sparkfun.com/" \t "_blank" </w:instrText>
-      </w:r>
-      <w:r>
-        <w:rPr>
-          <w:rFonts w:asciiTheme="minorHAnsi" w:hAnsiTheme="minorHAnsi" w:cstheme="minorHAnsi"/>
-          <w:sz w:val="27"/>
-          <w:szCs w:val="27"/>
-          <w:bdr w:val="none" w:sz="0" w:space="0" w:color="auto" w:frame="1"/>
-        </w:rPr>
-        <w:fldChar w:fldCharType="separate"/>
-      </w:r>
-      <w:r>
-        <w:rPr>
-          <w:rStyle w:val="Hyperlink"/>
-          <w:rFonts w:asciiTheme="minorHAnsi" w:hAnsiTheme="minorHAnsi" w:cstheme="minorHAnsi"/>
-          <w:color w:val="auto"/>
-          <w:sz w:val="27"/>
-          <w:szCs w:val="27"/>
-          <w:bdr w:val="none" w:sz="0" w:space="0" w:color="auto" w:frame="1"/>
-        </w:rPr>
-        <w:t>Sparkfun</w:t>
-      </w:r>
-      <w:proofErr w:type="spellEnd"/>
-      <w:r>
-        <w:rPr>
-          <w:rFonts w:asciiTheme="minorHAnsi" w:hAnsiTheme="minorHAnsi" w:cstheme="minorHAnsi"/>
-          <w:sz w:val="27"/>
-          <w:szCs w:val="27"/>
-          <w:bdr w:val="none" w:sz="0" w:space="0" w:color="auto" w:frame="1"/>
-        </w:rPr>
-        <w:fldChar w:fldCharType="end"/>
-      </w:r>
-      <w:r>
-        <w:rPr>
-          <w:rFonts w:asciiTheme="minorHAnsi" w:hAnsiTheme="minorHAnsi" w:cstheme="minorHAnsi"/>
-          <w:sz w:val="27"/>
-          <w:szCs w:val="27"/>
-        </w:rPr>
-        <w:t> for example, sell variations of the Arduino boards which cost less but still have the same quality of the originals.  One word of caution, be careful when buying boards from companies you don’t know.</w:t>
-      </w:r>
-    </w:p>
-    <w:p>
-      <w:pPr>
-        <w:rPr>
-          <w:rFonts w:cstheme="minorHAnsi"/>
-          <w:sz w:val="96"/>
-          <w:szCs w:val="96"/>
-        </w:rPr>
-      </w:pPr>
-    </w:p>
-    <w:p>
-      <w:pPr>
-        <w:pStyle w:val="NormalWeb"/>
-        <w:shd w:val="clear" w:color="auto" w:fill="FFFFFF"/>
-        <w:spacing w:before="0" w:beforeAutospacing="0" w:after="300" w:afterAutospacing="0"/>
-        <w:textAlignment w:val="baseline"/>
-        <w:rPr>
-          <w:rFonts w:asciiTheme="minorHAnsi" w:hAnsiTheme="minorHAnsi" w:cstheme="minorHAnsi"/>
-          <w:sz w:val="27"/>
-          <w:szCs w:val="27"/>
-        </w:rPr>
-      </w:pPr>
-      <w:r>
-        <w:rPr>
-          <w:rFonts w:asciiTheme="minorHAnsi" w:hAnsiTheme="minorHAnsi" w:cstheme="minorHAnsi"/>
-          <w:noProof/>
-        </w:rPr>
-        <w:lastRenderedPageBreak/>
+        <w:jc w:val="center"/>
+        <w:rPr>
+          <w:rFonts w:ascii="Times New Roman" w:hAnsi="Times New Roman" w:cs="Times New Roman"/>
+          <w:b/>
+          <w:bCs/>
+          <w:sz w:val="56"/>
+          <w:szCs w:val="56"/>
+        </w:rPr>
+      </w:pPr>
+      <w:r>
+        <w:rPr>
+          <w:rFonts w:ascii="Times New Roman" w:hAnsi="Times New Roman" w:cs="Times New Roman"/>
+          <w:b/>
+          <w:bCs/>
+          <w:sz w:val="56"/>
+          <w:szCs w:val="56"/>
+        </w:rPr>
+        <w:t>Embedded System</w:t>
+      </w:r>
+      <w:r>
+        <w:rPr>
+          <w:rFonts w:ascii="Times New Roman" w:hAnsi="Times New Roman" w:cs="Times New Roman"/>
+          <w:b/>
+          <w:bCs/>
+          <w:sz w:val="56"/>
+          <w:szCs w:val="56"/>
+        </w:rPr>
+        <w:t>?</w:t>
+      </w:r>
+    </w:p>
+    <w:p>
+      <w:pPr>
+        <w:jc w:val="center"/>
+        <w:rPr>
+          <w:rFonts w:ascii="Times New Roman" w:hAnsi="Times New Roman" w:cs="Times New Roman"/>
+          <w:b/>
+          <w:bCs/>
+          <w:sz w:val="56"/>
+          <w:szCs w:val="56"/>
+        </w:rPr>
+      </w:pPr>
+    </w:p>
+    <w:p>
+      <w:pPr>
+        <w:rPr>
+          <w:rFonts w:cstheme="minorHAnsi"/>
+          <w:sz w:val="27"/>
+          <w:szCs w:val="27"/>
+        </w:rPr>
+      </w:pPr>
+      <w:r>
+        <w:rPr>
+          <w:rFonts w:cstheme="minorHAnsi"/>
+          <w:sz w:val="27"/>
+          <w:szCs w:val="27"/>
+        </w:rPr>
+        <w:t xml:space="preserve"> </w:t>
+      </w:r>
+      <w:r>
+        <w:rPr>
+          <w:rFonts w:cstheme="minorHAnsi"/>
+          <w:sz w:val="27"/>
+          <w:szCs w:val="27"/>
+        </w:rPr>
+        <w:t>So,</w:t>
+      </w:r>
+      <w:r>
+        <w:rPr>
+          <w:rFonts w:cstheme="minorHAnsi"/>
+          <w:sz w:val="27"/>
+          <w:szCs w:val="27"/>
+        </w:rPr>
+        <w:t xml:space="preserve"> you guys have some doubts and most of you people have answer that embedded system is any system which has one microprocessor</w:t>
+      </w:r>
+      <w:r>
+        <w:rPr>
+          <w:rFonts w:cstheme="minorHAnsi"/>
+          <w:sz w:val="27"/>
+          <w:szCs w:val="27"/>
+        </w:rPr>
+        <w:t xml:space="preserve">/microcontroller which is run by some sort of software to control hardware, </w:t>
+      </w:r>
+      <w:r>
+        <w:rPr>
+          <w:rFonts w:cstheme="minorHAnsi"/>
+          <w:b/>
+          <w:bCs/>
+          <w:sz w:val="27"/>
+          <w:szCs w:val="27"/>
+        </w:rPr>
+        <w:t>but</w:t>
+      </w:r>
+      <w:r>
+        <w:rPr>
+          <w:rFonts w:cstheme="minorHAnsi"/>
+          <w:sz w:val="27"/>
+          <w:szCs w:val="27"/>
+        </w:rPr>
+        <w:t xml:space="preserve">! can we control hardware using our laptop or mobile like our overly enhanced cameras, answer is yes but do laptop and mobile comes under definition of embedded system? </w:t>
+      </w:r>
+    </w:p>
+    <w:p>
+      <w:pPr>
+        <w:rPr>
+          <w:rFonts w:cstheme="minorHAnsi"/>
+          <w:sz w:val="27"/>
+          <w:szCs w:val="27"/>
+        </w:rPr>
+      </w:pPr>
+      <w:r>
+        <w:rPr>
+          <w:rFonts w:cstheme="minorHAnsi"/>
+          <w:sz w:val="27"/>
+          <w:szCs w:val="27"/>
+        </w:rPr>
+        <w:t xml:space="preserve"> </w:t>
+      </w:r>
+    </w:p>
+    <w:p>
+      <w:pPr>
+        <w:rPr>
+          <w:rFonts w:cstheme="minorHAnsi"/>
+          <w:sz w:val="27"/>
+          <w:szCs w:val="27"/>
+        </w:rPr>
+      </w:pPr>
+      <w:r>
+        <w:rPr>
+          <w:rFonts w:cstheme="minorHAnsi"/>
+          <w:sz w:val="27"/>
+          <w:szCs w:val="27"/>
+        </w:rPr>
+        <w:t xml:space="preserve"> </w:t>
+      </w:r>
+      <w:r>
+        <w:rPr>
+          <w:rFonts w:cstheme="minorHAnsi"/>
+          <w:b/>
+          <w:bCs/>
+          <w:sz w:val="27"/>
+          <w:szCs w:val="27"/>
+        </w:rPr>
+        <w:t>Definition:</w:t>
+      </w:r>
+      <w:r>
+        <w:rPr>
+          <w:rFonts w:cstheme="minorHAnsi"/>
+          <w:sz w:val="27"/>
+          <w:szCs w:val="27"/>
+        </w:rPr>
+        <w:t xml:space="preserve"> It</w:t>
+      </w:r>
+      <w:r>
+        <w:rPr>
+          <w:rFonts w:cstheme="minorHAnsi"/>
+          <w:sz w:val="27"/>
+          <w:szCs w:val="27"/>
+        </w:rPr>
+        <w:t xml:space="preserve"> is a microcontroller-based system that is</w:t>
+      </w:r>
+      <w:r>
+        <w:rPr>
+          <w:rFonts w:cstheme="minorHAnsi"/>
+          <w:sz w:val="27"/>
+          <w:szCs w:val="27"/>
+        </w:rPr>
+        <w:t xml:space="preserve"> </w:t>
+      </w:r>
+      <w:r>
+        <w:rPr>
+          <w:rFonts w:cstheme="minorHAnsi"/>
+          <w:sz w:val="27"/>
+          <w:szCs w:val="27"/>
+        </w:rPr>
+        <w:t>designed to control a function or range of</w:t>
+      </w:r>
+      <w:r>
+        <w:rPr>
+          <w:rFonts w:cstheme="minorHAnsi"/>
+          <w:sz w:val="27"/>
+          <w:szCs w:val="27"/>
+        </w:rPr>
+        <w:t xml:space="preserve"> </w:t>
+      </w:r>
+      <w:r>
+        <w:rPr>
+          <w:rFonts w:cstheme="minorHAnsi"/>
+          <w:sz w:val="27"/>
+          <w:szCs w:val="27"/>
+        </w:rPr>
+        <w:t>functions, and is not meant to be programmed by</w:t>
+      </w:r>
+      <w:r>
+        <w:rPr>
+          <w:rFonts w:cstheme="minorHAnsi"/>
+          <w:sz w:val="27"/>
+          <w:szCs w:val="27"/>
+        </w:rPr>
+        <w:t xml:space="preserve"> </w:t>
+      </w:r>
+      <w:r>
+        <w:rPr>
+          <w:rFonts w:cstheme="minorHAnsi"/>
+          <w:sz w:val="27"/>
+          <w:szCs w:val="27"/>
+        </w:rPr>
+        <w:t>the end user.</w:t>
+      </w:r>
+    </w:p>
+    <w:p>
+      <w:pPr>
+        <w:spacing w:line="240" w:lineRule="auto"/>
+        <w:rPr>
+          <w:rFonts w:cstheme="minorHAnsi"/>
+          <w:b/>
+          <w:bCs/>
+          <w:sz w:val="27"/>
+          <w:szCs w:val="27"/>
+        </w:rPr>
+      </w:pPr>
+      <w:r>
         <w:drawing>
-          <wp:inline distT="0" distB="0" distL="0" distR="0" wp14:anchorId="1FA9068B" wp14:editId="11672684">
-            <wp:extent cx="5943600" cy="4416425"/>
-            <wp:effectExtent l="0" t="0" r="0" b="3175"/>
-            <wp:docPr id="1" name="Picture 1"/>
+          <wp:anchor distT="0" distB="0" distL="114300" distR="114300" simplePos="0" relativeHeight="251659264" behindDoc="1" locked="0" layoutInCell="1" allowOverlap="1" wp14:anchorId="482D3952" wp14:editId="075D376F">
+            <wp:simplePos x="0" y="0"/>
+            <wp:positionH relativeFrom="margin">
+              <wp:align>left</wp:align>
+            </wp:positionH>
+            <wp:positionV relativeFrom="paragraph">
+              <wp:posOffset>6681</wp:posOffset>
+            </wp:positionV>
+            <wp:extent cx="840740" cy="1225550"/>
+            <wp:effectExtent l="0" t="0" r="0" b="0"/>
+            <wp:wrapTight wrapText="bothSides">
+              <wp:wrapPolygon edited="0">
+                <wp:start x="0" y="0"/>
+                <wp:lineTo x="0" y="21152"/>
+                <wp:lineTo x="21045" y="21152"/>
+                <wp:lineTo x="21045" y="0"/>
+                <wp:lineTo x="0" y="0"/>
+              </wp:wrapPolygon>
+            </wp:wrapTight>
+            <wp:docPr id="7" name="Picture 7"/>
             <wp:cNvGraphicFramePr>
               <a:graphicFrameLocks xmlns:a="http://schemas.openxmlformats.org/drawingml/2006/main" noChangeAspect="1"/>
             </wp:cNvGraphicFramePr>
@@ -528,7 +253,1278 @@
               <a:graphicData uri="http://schemas.openxmlformats.org/drawingml/2006/picture">
                 <pic:pic xmlns:pic="http://schemas.openxmlformats.org/drawingml/2006/picture">
                   <pic:nvPicPr>
-                    <pic:cNvPr id="0" name="Picture 1"/>
+                    <pic:cNvPr id="1" name=""/>
+                    <pic:cNvPicPr/>
+                  </pic:nvPicPr>
+                  <pic:blipFill>
+                    <a:blip r:embed="rId6">
+                      <a:extLst>
+                        <a:ext uri="{28A0092B-C50C-407E-A947-70E740481C1C}">
+                          <a14:useLocalDpi xmlns:a14="http://schemas.microsoft.com/office/drawing/2010/main" val="0"/>
+                        </a:ext>
+                      </a:extLst>
+                    </a:blip>
+                    <a:stretch>
+                      <a:fillRect/>
+                    </a:stretch>
+                  </pic:blipFill>
+                  <pic:spPr>
+                    <a:xfrm>
+                      <a:off x="0" y="0"/>
+                      <a:ext cx="840740" cy="1225550"/>
+                    </a:xfrm>
+                    <a:prstGeom prst="rect">
+                      <a:avLst/>
+                    </a:prstGeom>
+                  </pic:spPr>
+                </pic:pic>
+              </a:graphicData>
+            </a:graphic>
+            <wp14:sizeRelH relativeFrom="page">
+              <wp14:pctWidth>0</wp14:pctWidth>
+            </wp14:sizeRelH>
+            <wp14:sizeRelV relativeFrom="page">
+              <wp14:pctHeight>0</wp14:pctHeight>
+            </wp14:sizeRelV>
+          </wp:anchor>
+        </w:drawing>
+      </w:r>
+    </w:p>
+    <w:p>
+      <w:pPr>
+        <w:spacing w:line="240" w:lineRule="auto"/>
+        <w:rPr>
+          <w:rFonts w:cstheme="minorHAnsi"/>
+          <w:b/>
+          <w:bCs/>
+          <w:sz w:val="27"/>
+          <w:szCs w:val="27"/>
+        </w:rPr>
+      </w:pPr>
+      <w:r>
+        <w:rPr>
+          <w:rFonts w:cstheme="minorHAnsi"/>
+          <w:b/>
+          <w:bCs/>
+          <w:sz w:val="27"/>
+          <w:szCs w:val="27"/>
+        </w:rPr>
+        <w:t>A</w:t>
+      </w:r>
+      <w:r>
+        <w:rPr>
+          <w:rFonts w:cstheme="minorHAnsi"/>
+          <w:b/>
+          <w:bCs/>
+          <w:sz w:val="27"/>
+          <w:szCs w:val="27"/>
+        </w:rPr>
+        <w:t xml:space="preserve">hh </w:t>
+      </w:r>
+      <w:r>
+        <w:rPr>
+          <w:rFonts w:cstheme="minorHAnsi"/>
+          <w:b/>
+          <w:bCs/>
+          <w:sz w:val="27"/>
+          <w:szCs w:val="27"/>
+        </w:rPr>
+        <w:t>Wait</w:t>
+      </w:r>
+      <w:r>
+        <w:rPr>
+          <w:rFonts w:cstheme="minorHAnsi"/>
+          <w:b/>
+          <w:bCs/>
+          <w:sz w:val="27"/>
+          <w:szCs w:val="27"/>
+        </w:rPr>
+        <w:t>,</w:t>
+      </w:r>
+      <w:r>
+        <w:rPr>
+          <w:rFonts w:cstheme="minorHAnsi"/>
+          <w:b/>
+          <w:bCs/>
+          <w:sz w:val="27"/>
+          <w:szCs w:val="27"/>
+        </w:rPr>
+        <w:t xml:space="preserve"> tell us what embedded system actually means!</w:t>
+      </w:r>
+    </w:p>
+    <w:p>
+      <w:pPr>
+        <w:rPr>
+          <w:rFonts w:cstheme="minorHAnsi"/>
+          <w:sz w:val="144"/>
+          <w:szCs w:val="144"/>
+        </w:rPr>
+      </w:pPr>
+    </w:p>
+    <w:p>
+      <w:pPr>
+        <w:rPr>
+          <w:rFonts w:cstheme="minorHAnsi"/>
+          <w:b/>
+          <w:bCs/>
+          <w:sz w:val="27"/>
+          <w:szCs w:val="27"/>
+        </w:rPr>
+      </w:pPr>
+      <w:r>
+        <w:rPr>
+          <w:rFonts w:cstheme="minorHAnsi"/>
+          <w:b/>
+          <w:bCs/>
+          <w:sz w:val="27"/>
+          <w:szCs w:val="27"/>
+        </w:rPr>
+        <w:t xml:space="preserve">So now let us focus on what embedded system </w:t>
+      </w:r>
+      <w:r>
+        <w:rPr>
+          <w:rFonts w:cstheme="minorHAnsi"/>
+          <w:b/>
+          <w:bCs/>
+          <w:sz w:val="27"/>
+          <w:szCs w:val="27"/>
+        </w:rPr>
+        <w:t xml:space="preserve">is and what it is </w:t>
+      </w:r>
+      <w:r>
+        <w:rPr>
+          <w:rFonts w:cstheme="minorHAnsi"/>
+          <w:b/>
+          <w:bCs/>
+          <w:sz w:val="27"/>
+          <w:szCs w:val="27"/>
+        </w:rPr>
+        <w:t>not</w:t>
+      </w:r>
+      <w:r>
+        <w:rPr>
+          <w:rFonts w:cstheme="minorHAnsi"/>
+          <w:b/>
+          <w:bCs/>
+          <w:sz w:val="27"/>
+          <w:szCs w:val="27"/>
+        </w:rPr>
+        <w:t>!</w:t>
+      </w:r>
+    </w:p>
+    <w:p>
+      <w:pPr>
+        <w:pStyle w:val="ListParagraph"/>
+        <w:numPr>
+          <w:ilvl w:val="0"/>
+          <w:numId w:val="6"/>
+        </w:numPr>
+        <w:rPr>
+          <w:rFonts w:cstheme="minorHAnsi"/>
+          <w:sz w:val="27"/>
+          <w:szCs w:val="27"/>
+        </w:rPr>
+      </w:pPr>
+      <w:r>
+        <w:rPr>
+          <w:rFonts w:cstheme="minorHAnsi"/>
+          <w:sz w:val="27"/>
+          <w:szCs w:val="27"/>
+        </w:rPr>
+        <w:t>A microprocessor sitting inside a traditional computing system (like desktop, laptop, server</w:t>
+      </w:r>
+      <w:r>
+        <w:rPr>
+          <w:rFonts w:cstheme="minorHAnsi"/>
+          <w:sz w:val="27"/>
+          <w:szCs w:val="27"/>
+        </w:rPr>
+        <w:t>)</w:t>
+      </w:r>
+    </w:p>
+    <w:p>
+      <w:pPr>
+        <w:pStyle w:val="ListParagraph"/>
+        <w:numPr>
+          <w:ilvl w:val="0"/>
+          <w:numId w:val="6"/>
+        </w:numPr>
+        <w:rPr>
+          <w:rFonts w:cstheme="minorHAnsi"/>
+          <w:sz w:val="27"/>
+          <w:szCs w:val="27"/>
+        </w:rPr>
+      </w:pPr>
+      <w:r>
+        <w:rPr>
+          <w:rFonts w:cstheme="minorHAnsi"/>
+          <w:sz w:val="27"/>
+          <w:szCs w:val="27"/>
+        </w:rPr>
+        <w:t>Any kind of supercomputers.</w:t>
+      </w:r>
+    </w:p>
+    <w:p>
+      <w:pPr>
+        <w:pStyle w:val="ListParagraph"/>
+        <w:numPr>
+          <w:ilvl w:val="0"/>
+          <w:numId w:val="6"/>
+        </w:numPr>
+        <w:rPr>
+          <w:rFonts w:cstheme="minorHAnsi"/>
+          <w:sz w:val="27"/>
+          <w:szCs w:val="27"/>
+        </w:rPr>
+      </w:pPr>
+      <w:r>
+        <w:rPr>
+          <w:rFonts w:cstheme="minorHAnsi"/>
+          <w:sz w:val="27"/>
+          <w:szCs w:val="27"/>
+        </w:rPr>
+        <w:t>Even above given points too held no meaning if we are controlling any home appliances using website on laptop or through mobile app.</w:t>
+      </w:r>
+    </w:p>
+    <w:p>
+      <w:pPr>
+        <w:pStyle w:val="ListParagraph"/>
+        <w:numPr>
+          <w:ilvl w:val="0"/>
+          <w:numId w:val="6"/>
+        </w:numPr>
+        <w:rPr>
+          <w:rFonts w:cstheme="minorHAnsi"/>
+          <w:sz w:val="27"/>
+          <w:szCs w:val="27"/>
+        </w:rPr>
+      </w:pPr>
+      <w:r>
+        <w:rPr>
+          <w:rFonts w:cstheme="minorHAnsi"/>
+          <w:sz w:val="27"/>
+          <w:szCs w:val="27"/>
+        </w:rPr>
+        <w:t xml:space="preserve">So now our laptop and mobile may act as </w:t>
+      </w:r>
+      <w:r>
+        <w:rPr>
+          <w:rFonts w:cstheme="minorHAnsi"/>
+          <w:sz w:val="27"/>
+          <w:szCs w:val="27"/>
+        </w:rPr>
+        <w:t>application</w:t>
+      </w:r>
+      <w:r>
+        <w:rPr>
+          <w:rFonts w:cstheme="minorHAnsi"/>
+          <w:sz w:val="27"/>
+          <w:szCs w:val="27"/>
+        </w:rPr>
+        <w:t xml:space="preserve"> specific.</w:t>
+      </w:r>
+    </w:p>
+    <w:p>
+      <w:pPr>
+        <w:pStyle w:val="ListParagraph"/>
+        <w:rPr>
+          <w:rFonts w:cstheme="minorHAnsi"/>
+          <w:sz w:val="27"/>
+          <w:szCs w:val="27"/>
+        </w:rPr>
+      </w:pPr>
+    </w:p>
+    <w:p>
+      <w:pPr>
+        <w:pStyle w:val="ListParagraph"/>
+        <w:rPr>
+          <w:rFonts w:cstheme="minorHAnsi"/>
+          <w:b/>
+          <w:bCs/>
+          <w:sz w:val="36"/>
+          <w:szCs w:val="36"/>
+        </w:rPr>
+      </w:pPr>
+      <w:r>
+        <w:rPr>
+          <w:rFonts w:cstheme="minorHAnsi"/>
+          <w:sz w:val="36"/>
+          <w:szCs w:val="36"/>
+        </w:rPr>
+        <w:drawing>
+          <wp:anchor distT="0" distB="0" distL="114300" distR="114300" simplePos="0" relativeHeight="251660288" behindDoc="1" locked="0" layoutInCell="1" allowOverlap="1" wp14:anchorId="11305535" wp14:editId="38F844A1">
+            <wp:simplePos x="0" y="0"/>
+            <wp:positionH relativeFrom="margin">
+              <wp:align>left</wp:align>
+            </wp:positionH>
+            <wp:positionV relativeFrom="paragraph">
+              <wp:posOffset>5715</wp:posOffset>
+            </wp:positionV>
+            <wp:extent cx="869950" cy="1097280"/>
+            <wp:effectExtent l="0" t="0" r="6350" b="7620"/>
+            <wp:wrapTight wrapText="bothSides">
+              <wp:wrapPolygon edited="0">
+                <wp:start x="0" y="0"/>
+                <wp:lineTo x="0" y="21375"/>
+                <wp:lineTo x="21285" y="21375"/>
+                <wp:lineTo x="21285" y="0"/>
+                <wp:lineTo x="0" y="0"/>
+              </wp:wrapPolygon>
+            </wp:wrapTight>
+            <wp:docPr id="8" name="Picture 8" descr="Related image"/>
+            <wp:cNvGraphicFramePr>
+              <a:graphicFrameLocks xmlns:a="http://schemas.openxmlformats.org/drawingml/2006/main" noChangeAspect="1"/>
+            </wp:cNvGraphicFramePr>
+            <a:graphic xmlns:a="http://schemas.openxmlformats.org/drawingml/2006/main">
+              <a:graphicData uri="http://schemas.openxmlformats.org/drawingml/2006/picture">
+                <pic:pic xmlns:pic="http://schemas.openxmlformats.org/drawingml/2006/picture">
+                  <pic:nvPicPr>
+                    <pic:cNvPr id="0" name="Picture 1" descr="Related image"/>
+                    <pic:cNvPicPr>
+                      <a:picLocks noChangeAspect="1" noChangeArrowheads="1"/>
+                    </pic:cNvPicPr>
+                  </pic:nvPicPr>
+                  <pic:blipFill>
+                    <a:blip r:embed="rId7" cstate="print">
+                      <a:extLst>
+                        <a:ext uri="{28A0092B-C50C-407E-A947-70E740481C1C}">
+                          <a14:useLocalDpi xmlns:a14="http://schemas.microsoft.com/office/drawing/2010/main" val="0"/>
+                        </a:ext>
+                      </a:extLst>
+                    </a:blip>
+                    <a:srcRect/>
+                    <a:stretch>
+                      <a:fillRect/>
+                    </a:stretch>
+                  </pic:blipFill>
+                  <pic:spPr bwMode="auto">
+                    <a:xfrm>
+                      <a:off x="0" y="0"/>
+                      <a:ext cx="869950" cy="1097280"/>
+                    </a:xfrm>
+                    <a:prstGeom prst="rect">
+                      <a:avLst/>
+                    </a:prstGeom>
+                    <a:noFill/>
+                    <a:ln>
+                      <a:noFill/>
+                    </a:ln>
+                  </pic:spPr>
+                </pic:pic>
+              </a:graphicData>
+            </a:graphic>
+            <wp14:sizeRelH relativeFrom="page">
+              <wp14:pctWidth>0</wp14:pctWidth>
+            </wp14:sizeRelH>
+            <wp14:sizeRelV relativeFrom="page">
+              <wp14:pctHeight>0</wp14:pctHeight>
+            </wp14:sizeRelV>
+          </wp:anchor>
+        </w:drawing>
+      </w:r>
+    </w:p>
+    <w:p>
+      <w:pPr>
+        <w:pStyle w:val="ListParagraph"/>
+        <w:rPr>
+          <w:rFonts w:cstheme="minorHAnsi"/>
+          <w:b/>
+          <w:bCs/>
+          <w:sz w:val="36"/>
+          <w:szCs w:val="36"/>
+        </w:rPr>
+      </w:pPr>
+      <w:r>
+        <w:rPr>
+          <w:rFonts w:cstheme="minorHAnsi"/>
+          <w:b/>
+          <w:bCs/>
+          <w:sz w:val="36"/>
+          <w:szCs w:val="36"/>
+        </w:rPr>
+        <w:t>Now what?</w:t>
+      </w:r>
+    </w:p>
+    <w:p>
+      <w:pPr>
+        <w:rPr>
+          <w:rFonts w:cstheme="minorHAnsi"/>
+          <w:sz w:val="27"/>
+          <w:szCs w:val="27"/>
+        </w:rPr>
+      </w:pPr>
+    </w:p>
+    <w:p>
+      <w:pPr>
+        <w:rPr>
+          <w:rFonts w:cstheme="minorHAnsi"/>
+          <w:sz w:val="27"/>
+          <w:szCs w:val="27"/>
+        </w:rPr>
+      </w:pPr>
+    </w:p>
+    <w:p>
+      <w:pPr>
+        <w:rPr>
+          <w:rFonts w:cstheme="minorHAnsi"/>
+          <w:sz w:val="27"/>
+          <w:szCs w:val="27"/>
+        </w:rPr>
+      </w:pPr>
+      <w:r>
+        <w:rPr>
+          <w:rFonts w:cstheme="minorHAnsi"/>
+          <w:sz w:val="27"/>
+          <w:szCs w:val="27"/>
+        </w:rPr>
+        <w:lastRenderedPageBreak/>
+        <w:t>We then narrow down to a point that embedded system are application specific and they are not</w:t>
+      </w:r>
+      <w:r>
+        <w:rPr>
+          <w:rFonts w:cstheme="minorHAnsi"/>
+          <w:sz w:val="27"/>
+          <w:szCs w:val="27"/>
+        </w:rPr>
+        <w:t xml:space="preserve"> manufactured for general purpose.</w:t>
+      </w:r>
+    </w:p>
+    <w:p>
+      <w:pPr>
+        <w:rPr>
+          <w:rFonts w:cstheme="minorHAnsi"/>
+          <w:b/>
+          <w:bCs/>
+          <w:sz w:val="27"/>
+          <w:szCs w:val="27"/>
+        </w:rPr>
+      </w:pPr>
+      <w:r>
+        <w:rPr>
+          <w:rFonts w:cstheme="minorHAnsi"/>
+          <w:b/>
+          <w:bCs/>
+          <w:sz w:val="27"/>
+          <w:szCs w:val="27"/>
+        </w:rPr>
+        <w:t xml:space="preserve">For example </w:t>
+      </w:r>
+    </w:p>
+    <w:p>
+      <w:pPr>
+        <w:pStyle w:val="ListParagraph"/>
+        <w:numPr>
+          <w:ilvl w:val="0"/>
+          <w:numId w:val="8"/>
+        </w:numPr>
+        <w:rPr>
+          <w:rFonts w:cstheme="minorHAnsi"/>
+          <w:sz w:val="27"/>
+          <w:szCs w:val="27"/>
+        </w:rPr>
+      </w:pPr>
+      <w:r>
+        <w:rPr>
+          <w:rFonts w:cstheme="minorHAnsi"/>
+          <w:sz w:val="27"/>
+          <w:szCs w:val="27"/>
+        </w:rPr>
+        <w:t xml:space="preserve">We have one gaming pc consisting better </w:t>
+      </w:r>
+      <w:r>
+        <w:rPr>
+          <w:rFonts w:cstheme="minorHAnsi"/>
+          <w:sz w:val="27"/>
+          <w:szCs w:val="27"/>
+        </w:rPr>
+        <w:t>graphics card</w:t>
+      </w:r>
+      <w:r>
+        <w:rPr>
+          <w:rFonts w:cstheme="minorHAnsi"/>
+          <w:sz w:val="27"/>
+          <w:szCs w:val="27"/>
+        </w:rPr>
+        <w:t xml:space="preserve"> like </w:t>
+      </w:r>
+      <w:r>
+        <w:rPr>
+          <w:rFonts w:cstheme="minorHAnsi"/>
+          <w:sz w:val="27"/>
+          <w:szCs w:val="27"/>
+        </w:rPr>
+        <w:t>Nvidia</w:t>
+      </w:r>
+      <w:r>
+        <w:rPr>
+          <w:rFonts w:cstheme="minorHAnsi"/>
+          <w:sz w:val="27"/>
+          <w:szCs w:val="27"/>
+        </w:rPr>
+        <w:t xml:space="preserve"> 1080ti graphics card, whooping 1tb of </w:t>
+      </w:r>
+      <w:r>
+        <w:rPr>
+          <w:rFonts w:cstheme="minorHAnsi"/>
+          <w:sz w:val="27"/>
+          <w:szCs w:val="27"/>
+        </w:rPr>
+        <w:t>solid-state</w:t>
+      </w:r>
+      <w:r>
+        <w:rPr>
+          <w:rFonts w:cstheme="minorHAnsi"/>
+          <w:sz w:val="27"/>
+          <w:szCs w:val="27"/>
+        </w:rPr>
+        <w:t xml:space="preserve"> </w:t>
+      </w:r>
+      <w:r>
+        <w:rPr>
+          <w:rFonts w:cstheme="minorHAnsi"/>
+          <w:sz w:val="27"/>
+          <w:szCs w:val="27"/>
+        </w:rPr>
+        <w:t>drive,</w:t>
+      </w:r>
+      <w:r>
+        <w:rPr>
+          <w:rFonts w:cstheme="minorHAnsi"/>
+          <w:sz w:val="27"/>
+          <w:szCs w:val="27"/>
+        </w:rPr>
+        <w:t xml:space="preserve"> 16gb of ram, intel processor </w:t>
+      </w:r>
+      <w:r>
+        <w:rPr>
+          <w:rFonts w:cstheme="minorHAnsi"/>
+          <w:sz w:val="27"/>
+          <w:szCs w:val="27"/>
+        </w:rPr>
+        <w:t>i8 etc.</w:t>
+      </w:r>
+      <w:r>
+        <w:rPr>
+          <w:rFonts w:cstheme="minorHAnsi"/>
+          <w:sz w:val="27"/>
+          <w:szCs w:val="27"/>
+        </w:rPr>
+        <w:t xml:space="preserve"> </w:t>
+      </w:r>
+    </w:p>
+    <w:p>
+      <w:pPr>
+        <w:pStyle w:val="ListParagraph"/>
+        <w:numPr>
+          <w:ilvl w:val="0"/>
+          <w:numId w:val="8"/>
+        </w:numPr>
+        <w:rPr>
+          <w:rFonts w:cstheme="minorHAnsi"/>
+          <w:sz w:val="27"/>
+          <w:szCs w:val="27"/>
+        </w:rPr>
+      </w:pPr>
+      <w:r>
+        <w:rPr>
+          <w:rFonts w:cstheme="minorHAnsi"/>
+          <w:sz w:val="27"/>
+          <w:szCs w:val="27"/>
+        </w:rPr>
+        <w:t>So now this system is made for complex programs, animation, high end gaming, better experience in all sense, and thus it will cost handsomely.</w:t>
+      </w:r>
+    </w:p>
+    <w:p>
+      <w:pPr>
+        <w:pStyle w:val="ListParagraph"/>
+        <w:numPr>
+          <w:ilvl w:val="0"/>
+          <w:numId w:val="8"/>
+        </w:numPr>
+        <w:rPr>
+          <w:rFonts w:cstheme="minorHAnsi"/>
+          <w:sz w:val="27"/>
+          <w:szCs w:val="27"/>
+        </w:rPr>
+      </w:pPr>
+      <w:r>
+        <w:rPr>
+          <w:rFonts w:cstheme="minorHAnsi"/>
+          <w:sz w:val="27"/>
+          <w:szCs w:val="27"/>
+        </w:rPr>
+        <w:t xml:space="preserve">Eventually, we are not going to control Diwali led strips with above given </w:t>
+      </w:r>
+      <w:r>
+        <w:rPr>
+          <w:rFonts w:cstheme="minorHAnsi"/>
+          <w:sz w:val="27"/>
+          <w:szCs w:val="27"/>
+        </w:rPr>
+        <w:t>system, instead</w:t>
+      </w:r>
+      <w:r>
+        <w:rPr>
+          <w:rFonts w:cstheme="minorHAnsi"/>
+          <w:sz w:val="27"/>
+          <w:szCs w:val="27"/>
+        </w:rPr>
+        <w:t xml:space="preserve"> we will run high end software like fusion</w:t>
+      </w:r>
+      <w:r>
+        <w:rPr>
+          <w:rFonts w:cstheme="minorHAnsi"/>
+          <w:sz w:val="27"/>
+          <w:szCs w:val="27"/>
+        </w:rPr>
+        <w:t>360, play</w:t>
+      </w:r>
+      <w:r>
+        <w:rPr>
+          <w:rFonts w:cstheme="minorHAnsi"/>
+          <w:sz w:val="27"/>
+          <w:szCs w:val="27"/>
+        </w:rPr>
+        <w:t xml:space="preserve"> GTA-5 etc.</w:t>
+      </w:r>
+    </w:p>
+    <w:p>
+      <w:pPr>
+        <w:rPr>
+          <w:rFonts w:cstheme="minorHAnsi"/>
+          <w:b/>
+          <w:bCs/>
+          <w:sz w:val="27"/>
+          <w:szCs w:val="27"/>
+        </w:rPr>
+      </w:pPr>
+      <w:r>
+        <w:rPr>
+          <w:rFonts w:cstheme="minorHAnsi"/>
+          <w:b/>
+          <w:bCs/>
+          <w:sz w:val="27"/>
+          <w:szCs w:val="27"/>
+        </w:rPr>
+        <w:t xml:space="preserve">So, </w:t>
+      </w:r>
+      <w:r>
+        <w:rPr>
+          <w:rFonts w:cstheme="minorHAnsi"/>
+          <w:b/>
+          <w:bCs/>
+          <w:sz w:val="27"/>
+          <w:szCs w:val="27"/>
+        </w:rPr>
+        <w:t>above</w:t>
+      </w:r>
+      <w:r>
+        <w:rPr>
+          <w:rFonts w:cstheme="minorHAnsi"/>
+          <w:b/>
+          <w:bCs/>
+          <w:sz w:val="27"/>
+          <w:szCs w:val="27"/>
+        </w:rPr>
+        <w:t xml:space="preserve"> system Is built for general </w:t>
+      </w:r>
+      <w:r>
+        <w:rPr>
+          <w:rFonts w:cstheme="minorHAnsi"/>
+          <w:b/>
+          <w:bCs/>
+          <w:sz w:val="27"/>
+          <w:szCs w:val="27"/>
+        </w:rPr>
+        <w:t>purpose!</w:t>
+      </w:r>
+    </w:p>
+    <w:p>
+      <w:pPr>
+        <w:rPr>
+          <w:rFonts w:cstheme="minorHAnsi"/>
+          <w:sz w:val="27"/>
+          <w:szCs w:val="27"/>
+        </w:rPr>
+      </w:pPr>
+      <w:r>
+        <w:rPr>
+          <w:rFonts w:cstheme="minorHAnsi"/>
+          <w:sz w:val="27"/>
+          <w:szCs w:val="27"/>
+        </w:rPr>
+        <w:t xml:space="preserve">What embedded system actually are they are meant to be application specific </w:t>
+      </w:r>
+    </w:p>
+    <w:p>
+      <w:pPr>
+        <w:rPr>
+          <w:rFonts w:cstheme="minorHAnsi"/>
+          <w:b/>
+          <w:bCs/>
+          <w:sz w:val="27"/>
+          <w:szCs w:val="27"/>
+        </w:rPr>
+      </w:pPr>
+      <w:r>
+        <w:rPr>
+          <w:rFonts w:cstheme="minorHAnsi"/>
+          <w:b/>
+          <w:bCs/>
+          <w:sz w:val="27"/>
+          <w:szCs w:val="27"/>
+        </w:rPr>
+        <w:t>My imagination of embedded system limits me to given below examples:</w:t>
+      </w:r>
+    </w:p>
+    <w:p>
+      <w:pPr>
+        <w:rPr>
+          <w:rFonts w:cstheme="minorHAnsi"/>
+          <w:sz w:val="27"/>
+          <w:szCs w:val="27"/>
+        </w:rPr>
+      </w:pPr>
+      <w:r>
+        <w:rPr>
+          <w:rFonts w:cstheme="minorHAnsi"/>
+          <w:sz w:val="27"/>
+          <w:szCs w:val="27"/>
+        </w:rPr>
+        <w:t xml:space="preserve">a) </w:t>
+      </w:r>
+      <w:r>
+        <w:rPr>
+          <w:rFonts w:cstheme="minorHAnsi"/>
+          <w:b/>
+          <w:bCs/>
+          <w:sz w:val="27"/>
+          <w:szCs w:val="27"/>
+        </w:rPr>
+        <w:t>Consumer Segment</w:t>
+      </w:r>
+      <w:r>
+        <w:rPr>
+          <w:rFonts w:cstheme="minorHAnsi"/>
+          <w:sz w:val="27"/>
+          <w:szCs w:val="27"/>
+        </w:rPr>
+        <w:t xml:space="preserve">: Refrigerator, washing machine, A/C machine, camera, microwave </w:t>
+      </w:r>
+      <w:r>
+        <w:rPr>
+          <w:rFonts w:cstheme="minorHAnsi"/>
+          <w:sz w:val="27"/>
+          <w:szCs w:val="27"/>
+        </w:rPr>
+        <w:t>oven, TV</w:t>
+      </w:r>
+      <w:r>
+        <w:rPr>
+          <w:rFonts w:cstheme="minorHAnsi"/>
+          <w:sz w:val="27"/>
+          <w:szCs w:val="27"/>
+        </w:rPr>
+        <w:t>, security system, etc.</w:t>
+      </w:r>
+    </w:p>
+    <w:p>
+      <w:pPr>
+        <w:rPr>
+          <w:rFonts w:cstheme="minorHAnsi"/>
+          <w:sz w:val="27"/>
+          <w:szCs w:val="27"/>
+        </w:rPr>
+      </w:pPr>
+      <w:r>
+        <w:rPr>
+          <w:rFonts w:cstheme="minorHAnsi"/>
+          <w:sz w:val="27"/>
+          <w:szCs w:val="27"/>
+        </w:rPr>
+        <w:t xml:space="preserve">b) </w:t>
+      </w:r>
+      <w:r>
+        <w:rPr>
+          <w:rFonts w:cstheme="minorHAnsi"/>
+          <w:b/>
+          <w:bCs/>
+          <w:sz w:val="27"/>
+          <w:szCs w:val="27"/>
+        </w:rPr>
+        <w:t>Office Automation</w:t>
+      </w:r>
+      <w:r>
+        <w:rPr>
+          <w:rFonts w:cstheme="minorHAnsi"/>
+          <w:sz w:val="27"/>
+          <w:szCs w:val="27"/>
+        </w:rPr>
+        <w:t xml:space="preserve">: Printers, Fax machines, photocopying machines, scanners, </w:t>
+      </w:r>
+      <w:r>
+        <w:rPr>
+          <w:rFonts w:cstheme="minorHAnsi"/>
+          <w:sz w:val="27"/>
+          <w:szCs w:val="27"/>
+        </w:rPr>
+        <w:t>biometric</w:t>
+      </w:r>
+      <w:r>
+        <w:rPr>
+          <w:rFonts w:cstheme="minorHAnsi"/>
+          <w:sz w:val="27"/>
+          <w:szCs w:val="27"/>
+        </w:rPr>
+        <w:t>,</w:t>
+      </w:r>
+      <w:r>
+        <w:rPr>
+          <w:rFonts w:cstheme="minorHAnsi"/>
+          <w:sz w:val="27"/>
+          <w:szCs w:val="27"/>
+        </w:rPr>
+        <w:t xml:space="preserve"> scanner</w:t>
+      </w:r>
+      <w:r>
+        <w:rPr>
+          <w:rFonts w:cstheme="minorHAnsi"/>
+          <w:sz w:val="27"/>
+          <w:szCs w:val="27"/>
+        </w:rPr>
+        <w:t>, surveillance camera, etc.</w:t>
+      </w:r>
+    </w:p>
+    <w:p>
+      <w:pPr>
+        <w:rPr>
+          <w:rFonts w:cstheme="minorHAnsi"/>
+          <w:sz w:val="27"/>
+          <w:szCs w:val="27"/>
+        </w:rPr>
+      </w:pPr>
+      <w:r>
+        <w:rPr>
+          <w:rFonts w:cstheme="minorHAnsi"/>
+          <w:sz w:val="27"/>
+          <w:szCs w:val="27"/>
+        </w:rPr>
+        <w:t xml:space="preserve">c) </w:t>
+      </w:r>
+      <w:r>
+        <w:rPr>
+          <w:rFonts w:cstheme="minorHAnsi"/>
+          <w:b/>
+          <w:bCs/>
+          <w:sz w:val="27"/>
+          <w:szCs w:val="27"/>
+        </w:rPr>
+        <w:t>Automobiles</w:t>
+      </w:r>
+      <w:r>
+        <w:rPr>
+          <w:rFonts w:cstheme="minorHAnsi"/>
+          <w:sz w:val="27"/>
+          <w:szCs w:val="27"/>
+        </w:rPr>
+        <w:t>: Air bags, anti-lock braking system (ABS), engine control, door lock, GPS</w:t>
+      </w:r>
+      <w:r>
+        <w:rPr>
+          <w:rFonts w:cstheme="minorHAnsi"/>
+          <w:sz w:val="27"/>
+          <w:szCs w:val="27"/>
+        </w:rPr>
+        <w:t xml:space="preserve"> </w:t>
+      </w:r>
+      <w:r>
+        <w:rPr>
+          <w:rFonts w:cstheme="minorHAnsi"/>
+          <w:sz w:val="27"/>
+          <w:szCs w:val="27"/>
+        </w:rPr>
+        <w:t>system, vehicular ad-hoc network (VANET), etc.</w:t>
+      </w:r>
+    </w:p>
+    <w:p>
+      <w:pPr>
+        <w:rPr>
+          <w:rFonts w:cstheme="minorHAnsi"/>
+          <w:sz w:val="27"/>
+          <w:szCs w:val="27"/>
+        </w:rPr>
+      </w:pPr>
+      <w:r>
+        <w:rPr>
+          <w:rFonts w:cstheme="minorHAnsi"/>
+          <w:sz w:val="27"/>
+          <w:szCs w:val="27"/>
+        </w:rPr>
+        <w:t xml:space="preserve">d) </w:t>
+      </w:r>
+      <w:r>
+        <w:rPr>
+          <w:rFonts w:cstheme="minorHAnsi"/>
+          <w:b/>
+          <w:bCs/>
+          <w:sz w:val="27"/>
+          <w:szCs w:val="27"/>
+        </w:rPr>
+        <w:t>Communication</w:t>
+      </w:r>
+      <w:r>
+        <w:rPr>
+          <w:rFonts w:cstheme="minorHAnsi"/>
+          <w:sz w:val="27"/>
+          <w:szCs w:val="27"/>
+        </w:rPr>
+        <w:t xml:space="preserve">: Mobile phones, network switches, </w:t>
+      </w:r>
+      <w:r>
+        <w:rPr>
+          <w:rFonts w:cstheme="minorHAnsi"/>
+          <w:sz w:val="27"/>
+          <w:szCs w:val="27"/>
+        </w:rPr>
+        <w:t>Wi-Fi</w:t>
+      </w:r>
+      <w:r>
+        <w:rPr>
+          <w:rFonts w:cstheme="minorHAnsi"/>
+          <w:sz w:val="27"/>
+          <w:szCs w:val="27"/>
+        </w:rPr>
+        <w:t xml:space="preserve"> hotspots, telephones,</w:t>
+      </w:r>
+    </w:p>
+    <w:p>
+      <w:pPr>
+        <w:rPr>
+          <w:rFonts w:cstheme="minorHAnsi"/>
+          <w:sz w:val="27"/>
+          <w:szCs w:val="27"/>
+        </w:rPr>
+      </w:pPr>
+      <w:r>
+        <w:rPr>
+          <w:rFonts w:cstheme="minorHAnsi"/>
+          <w:sz w:val="27"/>
+          <w:szCs w:val="27"/>
+        </w:rPr>
+        <w:t>MODEM, etc.</w:t>
+      </w:r>
+    </w:p>
+    <w:p>
+      <w:pPr>
+        <w:rPr>
+          <w:rFonts w:cstheme="minorHAnsi"/>
+          <w:sz w:val="27"/>
+          <w:szCs w:val="27"/>
+        </w:rPr>
+      </w:pPr>
+      <w:r>
+        <w:rPr>
+          <w:rFonts w:cstheme="minorHAnsi"/>
+          <w:sz w:val="27"/>
+          <w:szCs w:val="27"/>
+        </w:rPr>
+        <w:t xml:space="preserve">e) </w:t>
+      </w:r>
+      <w:r>
+        <w:rPr>
+          <w:rFonts w:cstheme="minorHAnsi"/>
+          <w:b/>
+          <w:bCs/>
+          <w:sz w:val="27"/>
+          <w:szCs w:val="27"/>
+        </w:rPr>
+        <w:t>Miscellaneous</w:t>
+      </w:r>
+      <w:r>
+        <w:rPr>
+          <w:rFonts w:cstheme="minorHAnsi"/>
+          <w:sz w:val="27"/>
+          <w:szCs w:val="27"/>
+        </w:rPr>
+        <w:t>: Automatic door locks, automatic baggage screening,</w:t>
+      </w:r>
+    </w:p>
+    <w:p>
+      <w:pPr>
+        <w:rPr>
+          <w:rFonts w:cstheme="minorHAnsi"/>
+          <w:sz w:val="27"/>
+          <w:szCs w:val="27"/>
+        </w:rPr>
+      </w:pPr>
+      <w:r>
+        <w:rPr>
+          <w:rFonts w:cstheme="minorHAnsi"/>
+          <w:sz w:val="27"/>
+          <w:szCs w:val="27"/>
+        </w:rPr>
+        <w:t>surveillance systems, intelligent toilet, etc.</w:t>
+      </w:r>
+    </w:p>
+    <w:p>
+      <w:pPr>
+        <w:rPr>
+          <w:rFonts w:cstheme="minorHAnsi"/>
+          <w:sz w:val="27"/>
+          <w:szCs w:val="27"/>
+        </w:rPr>
+      </w:pPr>
+    </w:p>
+    <w:p>
+      <w:pPr>
+        <w:rPr>
+          <w:rFonts w:cstheme="minorHAnsi"/>
+          <w:sz w:val="27"/>
+          <w:szCs w:val="27"/>
+        </w:rPr>
+      </w:pPr>
+    </w:p>
+    <w:p>
+      <w:pPr>
+        <w:rPr>
+          <w:rFonts w:cstheme="minorHAnsi"/>
+          <w:sz w:val="27"/>
+          <w:szCs w:val="27"/>
+        </w:rPr>
+      </w:pPr>
+    </w:p>
+    <w:p>
+      <w:pPr>
+        <w:rPr>
+          <w:rFonts w:cstheme="minorHAnsi"/>
+          <w:sz w:val="27"/>
+          <w:szCs w:val="27"/>
+        </w:rPr>
+      </w:pPr>
+    </w:p>
+    <w:p>
+      <w:pPr>
+        <w:rPr>
+          <w:rFonts w:cstheme="minorHAnsi"/>
+          <w:sz w:val="27"/>
+          <w:szCs w:val="27"/>
+        </w:rPr>
+      </w:pPr>
+    </w:p>
+    <w:p>
+      <w:pPr>
+        <w:rPr>
+          <w:rFonts w:cstheme="minorHAnsi"/>
+          <w:sz w:val="27"/>
+          <w:szCs w:val="27"/>
+        </w:rPr>
+      </w:pPr>
+    </w:p>
+    <w:p>
+      <w:pPr>
+        <w:rPr>
+          <w:rFonts w:cstheme="minorHAnsi"/>
+          <w:sz w:val="27"/>
+          <w:szCs w:val="27"/>
+        </w:rPr>
+      </w:pPr>
+    </w:p>
+    <w:p>
+      <w:pPr>
+        <w:jc w:val="center"/>
+        <w:rPr>
+          <w:rFonts w:ascii="Times New Roman" w:hAnsi="Times New Roman" w:cs="Times New Roman"/>
+          <w:sz w:val="96"/>
+          <w:szCs w:val="96"/>
+        </w:rPr>
+      </w:pPr>
+      <w:r>
+        <w:rPr>
+          <w:rFonts w:cstheme="minorHAnsi"/>
+          <w:sz w:val="27"/>
+          <w:szCs w:val="27"/>
+        </w:rPr>
+        <w:drawing>
+          <wp:anchor distT="0" distB="0" distL="114300" distR="114300" simplePos="0" relativeHeight="251661312" behindDoc="1" locked="0" layoutInCell="1" allowOverlap="1" wp14:anchorId="5BB3FABB" wp14:editId="66DA46A5">
+            <wp:simplePos x="0" y="0"/>
+            <wp:positionH relativeFrom="column">
+              <wp:posOffset>4256329</wp:posOffset>
+            </wp:positionH>
+            <wp:positionV relativeFrom="paragraph">
+              <wp:posOffset>759333</wp:posOffset>
+            </wp:positionV>
+            <wp:extent cx="1704442" cy="1343763"/>
+            <wp:effectExtent l="0" t="0" r="0" b="8890"/>
+            <wp:wrapTight wrapText="bothSides">
+              <wp:wrapPolygon edited="0">
+                <wp:start x="0" y="0"/>
+                <wp:lineTo x="0" y="21437"/>
+                <wp:lineTo x="21246" y="21437"/>
+                <wp:lineTo x="21246" y="0"/>
+                <wp:lineTo x="0" y="0"/>
+              </wp:wrapPolygon>
+            </wp:wrapTight>
+            <wp:docPr id="9" name="Picture 9" descr="Related image"/>
+            <wp:cNvGraphicFramePr>
+              <a:graphicFrameLocks xmlns:a="http://schemas.openxmlformats.org/drawingml/2006/main" noChangeAspect="1"/>
+            </wp:cNvGraphicFramePr>
+            <a:graphic xmlns:a="http://schemas.openxmlformats.org/drawingml/2006/main">
+              <a:graphicData uri="http://schemas.openxmlformats.org/drawingml/2006/picture">
+                <pic:pic xmlns:pic="http://schemas.openxmlformats.org/drawingml/2006/picture">
+                  <pic:nvPicPr>
+                    <pic:cNvPr id="0" name="Picture 3" descr="Related image"/>
+                    <pic:cNvPicPr>
+                      <a:picLocks noChangeAspect="1" noChangeArrowheads="1"/>
+                    </pic:cNvPicPr>
+                  </pic:nvPicPr>
+                  <pic:blipFill>
+                    <a:blip r:embed="rId8" cstate="print">
+                      <a:extLst>
+                        <a:ext uri="{28A0092B-C50C-407E-A947-70E740481C1C}">
+                          <a14:useLocalDpi xmlns:a14="http://schemas.microsoft.com/office/drawing/2010/main" val="0"/>
+                        </a:ext>
+                      </a:extLst>
+                    </a:blip>
+                    <a:srcRect/>
+                    <a:stretch>
+                      <a:fillRect/>
+                    </a:stretch>
+                  </pic:blipFill>
+                  <pic:spPr bwMode="auto">
+                    <a:xfrm>
+                      <a:off x="0" y="0"/>
+                      <a:ext cx="1704442" cy="1343763"/>
+                    </a:xfrm>
+                    <a:prstGeom prst="rect">
+                      <a:avLst/>
+                    </a:prstGeom>
+                    <a:noFill/>
+                    <a:ln>
+                      <a:noFill/>
+                    </a:ln>
+                  </pic:spPr>
+                </pic:pic>
+              </a:graphicData>
+            </a:graphic>
+            <wp14:sizeRelH relativeFrom="page">
+              <wp14:pctWidth>0</wp14:pctWidth>
+            </wp14:sizeRelH>
+            <wp14:sizeRelV relativeFrom="page">
+              <wp14:pctHeight>0</wp14:pctHeight>
+            </wp14:sizeRelV>
+          </wp:anchor>
+        </w:drawing>
+      </w:r>
+      <w:r>
+        <w:rPr>
+          <w:rFonts w:ascii="Times New Roman" w:hAnsi="Times New Roman" w:cs="Times New Roman"/>
+          <w:sz w:val="96"/>
+          <w:szCs w:val="96"/>
+        </w:rPr>
+        <w:t>Microcontrollers</w:t>
+      </w:r>
+    </w:p>
+    <w:p>
+      <w:pPr>
+        <w:rPr>
+          <w:rFonts w:cstheme="minorHAnsi"/>
+          <w:sz w:val="27"/>
+          <w:szCs w:val="27"/>
+        </w:rPr>
+      </w:pPr>
+      <w:r>
+        <w:rPr>
+          <w:rFonts w:cstheme="minorHAnsi"/>
+          <w:sz w:val="27"/>
+          <w:szCs w:val="27"/>
+        </w:rPr>
+        <w:t xml:space="preserve">Microcontroller is part and parcel of embedded system </w:t>
+      </w:r>
+    </w:p>
+    <w:p>
+      <w:pPr>
+        <w:rPr>
+          <w:rFonts w:cstheme="minorHAnsi"/>
+          <w:sz w:val="27"/>
+          <w:szCs w:val="27"/>
+        </w:rPr>
+      </w:pPr>
+    </w:p>
+    <w:p>
+      <w:pPr>
+        <w:rPr>
+          <w:rFonts w:cstheme="minorHAnsi"/>
+          <w:sz w:val="27"/>
+          <w:szCs w:val="27"/>
+        </w:rPr>
+      </w:pPr>
+      <w:r>
+        <w:rPr>
+          <w:rFonts w:cstheme="minorHAnsi"/>
+          <w:sz w:val="27"/>
+          <w:szCs w:val="27"/>
+        </w:rPr>
+        <w:t xml:space="preserve">Let us check what is available in market </w:t>
+      </w:r>
+    </w:p>
+    <w:p>
+      <w:pPr>
+        <w:rPr>
+          <w:rFonts w:cstheme="minorHAnsi"/>
+          <w:sz w:val="27"/>
+          <w:szCs w:val="27"/>
+        </w:rPr>
+      </w:pPr>
+    </w:p>
+    <w:p>
+      <w:pPr>
+        <w:pStyle w:val="ListParagraph"/>
+        <w:numPr>
+          <w:ilvl w:val="0"/>
+          <w:numId w:val="7"/>
+        </w:numPr>
+        <w:jc w:val="both"/>
+        <w:rPr>
+          <w:rFonts w:cstheme="minorHAnsi"/>
+          <w:sz w:val="27"/>
+          <w:szCs w:val="27"/>
+        </w:rPr>
+      </w:pPr>
+      <w:r>
+        <w:rPr>
+          <w:rFonts w:cstheme="minorHAnsi"/>
+          <w:sz w:val="144"/>
+          <w:szCs w:val="144"/>
+        </w:rPr>
+        <w:drawing>
+          <wp:anchor distT="0" distB="0" distL="114300" distR="114300" simplePos="0" relativeHeight="251662336" behindDoc="1" locked="0" layoutInCell="1" allowOverlap="1" wp14:anchorId="344F1A37" wp14:editId="3ECD59EF">
+            <wp:simplePos x="0" y="0"/>
+            <wp:positionH relativeFrom="column">
+              <wp:posOffset>4542511</wp:posOffset>
+            </wp:positionH>
+            <wp:positionV relativeFrom="paragraph">
+              <wp:posOffset>5715</wp:posOffset>
+            </wp:positionV>
+            <wp:extent cx="1082040" cy="657860"/>
+            <wp:effectExtent l="0" t="0" r="3810" b="8890"/>
+            <wp:wrapTight wrapText="bothSides">
+              <wp:wrapPolygon edited="0">
+                <wp:start x="0" y="0"/>
+                <wp:lineTo x="0" y="21266"/>
+                <wp:lineTo x="21296" y="21266"/>
+                <wp:lineTo x="21296" y="0"/>
+                <wp:lineTo x="0" y="0"/>
+              </wp:wrapPolygon>
+            </wp:wrapTight>
+            <wp:docPr id="10" name="Picture 10" descr="https://upload.wikimedia.org/wikipedia/commons/thumb/f/f0/KL_Intel_P8051.jpg/220px-KL_Intel_P8051.jpg"/>
+            <wp:cNvGraphicFramePr>
+              <a:graphicFrameLocks xmlns:a="http://schemas.openxmlformats.org/drawingml/2006/main" noChangeAspect="1"/>
+            </wp:cNvGraphicFramePr>
+            <a:graphic xmlns:a="http://schemas.openxmlformats.org/drawingml/2006/main">
+              <a:graphicData uri="http://schemas.openxmlformats.org/drawingml/2006/picture">
+                <pic:pic xmlns:pic="http://schemas.openxmlformats.org/drawingml/2006/picture">
+                  <pic:nvPicPr>
+                    <pic:cNvPr id="0" name="Picture 5" descr="https://upload.wikimedia.org/wikipedia/commons/thumb/f/f0/KL_Intel_P8051.jpg/220px-KL_Intel_P8051.jpg"/>
                     <pic:cNvPicPr>
                       <a:picLocks noChangeAspect="1" noChangeArrowheads="1"/>
                     </pic:cNvPicPr>
@@ -549,7 +1545,7 @@
                   <pic:spPr bwMode="auto">
                     <a:xfrm>
                       <a:off x="0" y="0"/>
-                      <a:ext cx="5943600" cy="4416425"/>
+                      <a:ext cx="1082040" cy="657860"/>
                     </a:xfrm>
                     <a:prstGeom prst="rect">
                       <a:avLst/>
@@ -562,41 +1558,989 @@
                 </pic:pic>
               </a:graphicData>
             </a:graphic>
-          </wp:inline>
+            <wp14:sizeRelH relativeFrom="page">
+              <wp14:pctWidth>0</wp14:pctWidth>
+            </wp14:sizeRelH>
+            <wp14:sizeRelV relativeFrom="page">
+              <wp14:pctHeight>0</wp14:pctHeight>
+            </wp14:sizeRelV>
+          </wp:anchor>
         </w:drawing>
       </w:r>
-    </w:p>
-    <w:p>
-      <w:pPr>
-        <w:rPr>
-          <w:rFonts w:cstheme="minorHAnsi"/>
+      <w:r>
+        <w:rPr>
+          <w:rFonts w:cstheme="minorHAnsi"/>
+          <w:sz w:val="27"/>
+          <w:szCs w:val="27"/>
+        </w:rPr>
+        <w:t>Intel 8051:</w:t>
+      </w:r>
+    </w:p>
+    <w:p>
+      <w:pPr>
+        <w:jc w:val="both"/>
+        <w:rPr>
+          <w:rFonts w:cstheme="minorHAnsi"/>
+          <w:sz w:val="27"/>
+          <w:szCs w:val="27"/>
+        </w:rPr>
+      </w:pPr>
+    </w:p>
+    <w:p>
+      <w:pPr>
+        <w:jc w:val="both"/>
+        <w:rPr>
+          <w:rFonts w:cstheme="minorHAnsi"/>
+          <w:sz w:val="27"/>
+          <w:szCs w:val="27"/>
+        </w:rPr>
+      </w:pPr>
+    </w:p>
+    <w:p>
+      <w:pPr>
+        <w:jc w:val="both"/>
+        <w:rPr>
+          <w:rFonts w:cstheme="minorHAnsi"/>
+          <w:sz w:val="27"/>
+          <w:szCs w:val="27"/>
+        </w:rPr>
+      </w:pPr>
+      <w:r>
+        <w:rPr>
+          <w:rFonts w:cstheme="minorHAnsi"/>
+          <w:sz w:val="27"/>
+          <w:szCs w:val="27"/>
+        </w:rPr>
+        <w:t>The Intel MCS-51 (commonly termed 8051) is a single chip microcontroller (MCU) series developed by Intel in 1980 for use in embedded systems.</w:t>
+      </w:r>
+      <w:r>
+        <w:t xml:space="preserve"> </w:t>
+      </w:r>
+      <w:r>
+        <w:rPr>
+          <w:sz w:val="27"/>
+          <w:szCs w:val="27"/>
+        </w:rPr>
+        <w:t>Intel’s</w:t>
+      </w:r>
+      <w:r>
+        <w:rPr>
+          <w:rFonts w:cstheme="minorHAnsi"/>
+          <w:sz w:val="27"/>
+          <w:szCs w:val="27"/>
+        </w:rPr>
+        <w:t xml:space="preserve"> original MCS-51 family was developed using N-type metal-oxide-semiconductor (NMOS</w:t>
+      </w:r>
+      <w:r>
+        <w:rPr>
+          <w:rFonts w:cstheme="minorHAnsi"/>
+          <w:sz w:val="27"/>
+          <w:szCs w:val="27"/>
+        </w:rPr>
+        <w:t>).</w:t>
+      </w:r>
+    </w:p>
+    <w:p>
+      <w:pPr>
+        <w:jc w:val="both"/>
+        <w:rPr>
+          <w:rFonts w:cstheme="minorHAnsi"/>
+          <w:sz w:val="27"/>
+          <w:szCs w:val="27"/>
+        </w:rPr>
+      </w:pPr>
+    </w:p>
+    <w:p>
+      <w:pPr>
+        <w:pStyle w:val="ListParagraph"/>
+        <w:numPr>
+          <w:ilvl w:val="0"/>
+          <w:numId w:val="7"/>
+        </w:numPr>
+        <w:jc w:val="both"/>
+        <w:rPr>
+          <w:rFonts w:cstheme="minorHAnsi"/>
+          <w:sz w:val="27"/>
+          <w:szCs w:val="27"/>
+        </w:rPr>
+      </w:pPr>
+      <w:r>
+        <w:drawing>
+          <wp:anchor distT="0" distB="0" distL="114300" distR="114300" simplePos="0" relativeHeight="251663360" behindDoc="1" locked="0" layoutInCell="1" allowOverlap="1" wp14:anchorId="11EAB821" wp14:editId="3C8CE353">
+            <wp:simplePos x="0" y="0"/>
+            <wp:positionH relativeFrom="column">
+              <wp:posOffset>4389120</wp:posOffset>
+            </wp:positionH>
+            <wp:positionV relativeFrom="paragraph">
+              <wp:posOffset>8890</wp:posOffset>
+            </wp:positionV>
+            <wp:extent cx="1780540" cy="753110"/>
+            <wp:effectExtent l="0" t="0" r="0" b="8890"/>
+            <wp:wrapTight wrapText="bothSides">
+              <wp:wrapPolygon edited="0">
+                <wp:start x="0" y="0"/>
+                <wp:lineTo x="0" y="21309"/>
+                <wp:lineTo x="21261" y="21309"/>
+                <wp:lineTo x="21261" y="0"/>
+                <wp:lineTo x="0" y="0"/>
+              </wp:wrapPolygon>
+            </wp:wrapTight>
+            <wp:docPr id="12" name="Picture 12"/>
+            <wp:cNvGraphicFramePr>
+              <a:graphicFrameLocks xmlns:a="http://schemas.openxmlformats.org/drawingml/2006/main" noChangeAspect="1"/>
+            </wp:cNvGraphicFramePr>
+            <a:graphic xmlns:a="http://schemas.openxmlformats.org/drawingml/2006/main">
+              <a:graphicData uri="http://schemas.openxmlformats.org/drawingml/2006/picture">
+                <pic:pic xmlns:pic="http://schemas.openxmlformats.org/drawingml/2006/picture">
+                  <pic:nvPicPr>
+                    <pic:cNvPr id="1" name=""/>
+                    <pic:cNvPicPr/>
+                  </pic:nvPicPr>
+                  <pic:blipFill>
+                    <a:blip r:embed="rId10">
+                      <a:extLst>
+                        <a:ext uri="{28A0092B-C50C-407E-A947-70E740481C1C}">
+                          <a14:useLocalDpi xmlns:a14="http://schemas.microsoft.com/office/drawing/2010/main" val="0"/>
+                        </a:ext>
+                      </a:extLst>
+                    </a:blip>
+                    <a:stretch>
+                      <a:fillRect/>
+                    </a:stretch>
+                  </pic:blipFill>
+                  <pic:spPr>
+                    <a:xfrm>
+                      <a:off x="0" y="0"/>
+                      <a:ext cx="1780540" cy="753110"/>
+                    </a:xfrm>
+                    <a:prstGeom prst="rect">
+                      <a:avLst/>
+                    </a:prstGeom>
+                  </pic:spPr>
+                </pic:pic>
+              </a:graphicData>
+            </a:graphic>
+            <wp14:sizeRelH relativeFrom="page">
+              <wp14:pctWidth>0</wp14:pctWidth>
+            </wp14:sizeRelH>
+            <wp14:sizeRelV relativeFrom="page">
+              <wp14:pctHeight>0</wp14:pctHeight>
+            </wp14:sizeRelV>
+          </wp:anchor>
+        </w:drawing>
+      </w:r>
+      <w:r>
+        <w:rPr>
+          <w:rFonts w:cstheme="minorHAnsi"/>
+          <w:sz w:val="27"/>
+          <w:szCs w:val="27"/>
+        </w:rPr>
+        <w:t>PIC series</w:t>
+      </w:r>
+    </w:p>
+    <w:p>
+      <w:pPr>
+        <w:jc w:val="both"/>
+        <w:rPr>
+          <w:rFonts w:cstheme="minorHAnsi"/>
+          <w:sz w:val="27"/>
+          <w:szCs w:val="27"/>
+        </w:rPr>
+      </w:pPr>
+      <w:r>
+        <w:rPr>
+          <w:rFonts w:cstheme="minorHAnsi"/>
+          <w:sz w:val="27"/>
+          <w:szCs w:val="27"/>
+        </w:rPr>
+        <w:t>PIC is a family of microcontrollers made by Microchip Technology, derived from the PIC1650</w:t>
+      </w:r>
+      <w:r>
+        <w:rPr>
+          <w:rFonts w:cstheme="minorHAnsi"/>
+          <w:sz w:val="27"/>
+          <w:szCs w:val="27"/>
+        </w:rPr>
+        <w:t xml:space="preserve"> </w:t>
+      </w:r>
+      <w:r>
+        <w:rPr>
+          <w:rFonts w:cstheme="minorHAnsi"/>
+          <w:sz w:val="27"/>
+          <w:szCs w:val="27"/>
+        </w:rPr>
+        <w:t xml:space="preserve">originally developed by General Instrument's Microelectronics Division. The name PIC initially referred to Peripheral Interface </w:t>
+      </w:r>
+      <w:r>
+        <w:rPr>
+          <w:rFonts w:cstheme="minorHAnsi"/>
+          <w:sz w:val="27"/>
+          <w:szCs w:val="27"/>
+        </w:rPr>
+        <w:t xml:space="preserve">Controller, </w:t>
+      </w:r>
+      <w:r>
+        <w:rPr>
+          <w:rFonts w:cstheme="minorHAnsi"/>
+          <w:sz w:val="27"/>
+          <w:szCs w:val="27"/>
+        </w:rPr>
+        <w:t>then it was corrected as Programmable Intelligent Computer.</w:t>
+      </w:r>
+    </w:p>
+    <w:p>
+      <w:pPr>
+        <w:pStyle w:val="ListParagraph"/>
+        <w:numPr>
+          <w:ilvl w:val="0"/>
+          <w:numId w:val="7"/>
+        </w:numPr>
+        <w:jc w:val="both"/>
+        <w:rPr>
+          <w:rFonts w:cstheme="minorHAnsi"/>
+          <w:sz w:val="27"/>
+          <w:szCs w:val="27"/>
+        </w:rPr>
+      </w:pPr>
+      <w:r>
+        <w:drawing>
+          <wp:anchor distT="0" distB="0" distL="114300" distR="114300" simplePos="0" relativeHeight="251664384" behindDoc="1" locked="0" layoutInCell="1" allowOverlap="1" wp14:anchorId="28649F9C" wp14:editId="79D0B074">
+            <wp:simplePos x="0" y="0"/>
+            <wp:positionH relativeFrom="margin">
+              <wp:posOffset>4612665</wp:posOffset>
+            </wp:positionH>
+            <wp:positionV relativeFrom="paragraph">
+              <wp:posOffset>8966</wp:posOffset>
+            </wp:positionV>
+            <wp:extent cx="1316736" cy="987552"/>
+            <wp:effectExtent l="0" t="0" r="0" b="3175"/>
+            <wp:wrapTight wrapText="bothSides">
+              <wp:wrapPolygon edited="0">
+                <wp:start x="0" y="0"/>
+                <wp:lineTo x="0" y="21253"/>
+                <wp:lineTo x="21256" y="21253"/>
+                <wp:lineTo x="21256" y="0"/>
+                <wp:lineTo x="0" y="0"/>
+              </wp:wrapPolygon>
+            </wp:wrapTight>
+            <wp:docPr id="13" name="Picture 13"/>
+            <wp:cNvGraphicFramePr>
+              <a:graphicFrameLocks xmlns:a="http://schemas.openxmlformats.org/drawingml/2006/main" noChangeAspect="1"/>
+            </wp:cNvGraphicFramePr>
+            <a:graphic xmlns:a="http://schemas.openxmlformats.org/drawingml/2006/main">
+              <a:graphicData uri="http://schemas.openxmlformats.org/drawingml/2006/picture">
+                <pic:pic xmlns:pic="http://schemas.openxmlformats.org/drawingml/2006/picture">
+                  <pic:nvPicPr>
+                    <pic:cNvPr id="1" name=""/>
+                    <pic:cNvPicPr/>
+                  </pic:nvPicPr>
+                  <pic:blipFill>
+                    <a:blip r:embed="rId11">
+                      <a:extLst>
+                        <a:ext uri="{28A0092B-C50C-407E-A947-70E740481C1C}">
+                          <a14:useLocalDpi xmlns:a14="http://schemas.microsoft.com/office/drawing/2010/main" val="0"/>
+                        </a:ext>
+                      </a:extLst>
+                    </a:blip>
+                    <a:stretch>
+                      <a:fillRect/>
+                    </a:stretch>
+                  </pic:blipFill>
+                  <pic:spPr>
+                    <a:xfrm>
+                      <a:off x="0" y="0"/>
+                      <a:ext cx="1316736" cy="987552"/>
+                    </a:xfrm>
+                    <a:prstGeom prst="rect">
+                      <a:avLst/>
+                    </a:prstGeom>
+                  </pic:spPr>
+                </pic:pic>
+              </a:graphicData>
+            </a:graphic>
+            <wp14:sizeRelH relativeFrom="page">
+              <wp14:pctWidth>0</wp14:pctWidth>
+            </wp14:sizeRelH>
+            <wp14:sizeRelV relativeFrom="page">
+              <wp14:pctHeight>0</wp14:pctHeight>
+            </wp14:sizeRelV>
+          </wp:anchor>
+        </w:drawing>
+      </w:r>
+      <w:r>
+        <w:rPr>
+          <w:rFonts w:cstheme="minorHAnsi"/>
+          <w:sz w:val="27"/>
+          <w:szCs w:val="27"/>
+        </w:rPr>
+        <w:t>AVR MICROCONTROLLERS</w:t>
+      </w:r>
+      <w:r>
+        <w:rPr>
+          <w:rFonts w:cstheme="minorHAnsi"/>
+          <w:sz w:val="27"/>
+          <w:szCs w:val="27"/>
+        </w:rPr>
+        <w:t>:</w:t>
+      </w:r>
+    </w:p>
+    <w:p>
+      <w:pPr>
+        <w:jc w:val="both"/>
+        <w:rPr>
+          <w:rFonts w:cstheme="minorHAnsi"/>
+          <w:sz w:val="27"/>
+          <w:szCs w:val="27"/>
+        </w:rPr>
+      </w:pPr>
+      <w:r>
+        <w:rPr>
+          <w:rFonts w:cstheme="minorHAnsi"/>
+          <w:sz w:val="27"/>
+          <w:szCs w:val="27"/>
+        </w:rPr>
+        <w:t>AVR is a family of microcontrollers developed since 1996 by Atmel, acquired by Microchip Technology in 2016. These are modified Harvard architecture 8-bit RISC single-chip microcontrollers. AVR was one of the first microcontroller families to use on-chip flash memory for program storage, as opposed to one-time programmable ROM, EPROM, or EEPROM used by other microcontrollers at the time.</w:t>
+      </w:r>
+    </w:p>
+    <w:p>
+      <w:pPr>
+        <w:rPr>
+          <w:rFonts w:ascii="Times New Roman" w:hAnsi="Times New Roman" w:cs="Times New Roman"/>
+          <w:sz w:val="144"/>
+          <w:szCs w:val="144"/>
+        </w:rPr>
+      </w:pPr>
+      <w:r>
+        <w:rPr>
+          <w:rFonts w:ascii="Times New Roman" w:hAnsi="Times New Roman" w:cs="Times New Roman"/>
+          <w:sz w:val="144"/>
+          <w:szCs w:val="144"/>
+        </w:rPr>
+        <w:lastRenderedPageBreak/>
+        <w:t>Why Arduino?</w:t>
+      </w:r>
+    </w:p>
+    <w:p>
+      <w:pPr>
+        <w:pStyle w:val="NormalWeb"/>
+        <w:shd w:val="clear" w:color="auto" w:fill="FFFFFF"/>
+        <w:spacing w:before="0" w:beforeAutospacing="0" w:after="300" w:afterAutospacing="0"/>
+        <w:textAlignment w:val="baseline"/>
+        <w:rPr>
+          <w:rFonts w:asciiTheme="minorHAnsi" w:hAnsiTheme="minorHAnsi" w:cstheme="minorHAnsi"/>
+          <w:sz w:val="27"/>
+          <w:szCs w:val="27"/>
+        </w:rPr>
+      </w:pPr>
+      <w:r>
+        <w:rPr>
+          <w:rFonts w:asciiTheme="minorHAnsi" w:hAnsiTheme="minorHAnsi" w:cstheme="minorHAnsi"/>
+          <w:sz w:val="27"/>
+          <w:szCs w:val="27"/>
+        </w:rPr>
+        <w:t>More and more makerspaces around the world are looking to add coding and electronics to their maker education programs.  One of the best ways to do this is by integrating an Arduino board into makerspace projects and lessons.</w:t>
+      </w:r>
+    </w:p>
+    <w:p>
+      <w:pPr>
+        <w:pStyle w:val="NormalWeb"/>
+        <w:shd w:val="clear" w:color="auto" w:fill="FFFFFF"/>
+        <w:spacing w:before="0" w:beforeAutospacing="0" w:after="300" w:afterAutospacing="0"/>
+        <w:textAlignment w:val="baseline"/>
+        <w:rPr>
+          <w:rFonts w:asciiTheme="minorHAnsi" w:hAnsiTheme="minorHAnsi" w:cstheme="minorHAnsi"/>
+          <w:sz w:val="27"/>
+          <w:szCs w:val="27"/>
+        </w:rPr>
+      </w:pPr>
+      <w:r>
+        <w:rPr>
+          <w:rFonts w:asciiTheme="minorHAnsi" w:hAnsiTheme="minorHAnsi" w:cstheme="minorHAnsi"/>
+          <w:sz w:val="27"/>
+          <w:szCs w:val="27"/>
+        </w:rPr>
+        <w:t>We’ve found that a lot of maker educators haven’t taken the plunge into coding or Arduino because they think programming is scary.  Because of this, we wanted to make sure this tutorial was written for the absolute beginner with no experience whatsoever.</w:t>
+      </w:r>
+    </w:p>
+    <w:p>
+      <w:pPr>
+        <w:pStyle w:val="NormalWeb"/>
+        <w:shd w:val="clear" w:color="auto" w:fill="FFFFFF"/>
+        <w:spacing w:before="0" w:beforeAutospacing="0" w:after="300" w:afterAutospacing="0"/>
+        <w:textAlignment w:val="baseline"/>
+        <w:rPr>
+          <w:rFonts w:asciiTheme="minorHAnsi" w:hAnsiTheme="minorHAnsi" w:cstheme="minorHAnsi"/>
+          <w:sz w:val="27"/>
+          <w:szCs w:val="27"/>
+        </w:rPr>
+      </w:pPr>
+      <w:r>
+        <w:rPr>
+          <w:rFonts w:asciiTheme="minorHAnsi" w:hAnsiTheme="minorHAnsi" w:cstheme="minorHAnsi"/>
+          <w:sz w:val="27"/>
+          <w:szCs w:val="27"/>
+        </w:rPr>
+        <w:t xml:space="preserve">This tutorial is a </w:t>
+      </w:r>
+      <w:proofErr w:type="gramStart"/>
+      <w:r>
+        <w:rPr>
+          <w:rFonts w:asciiTheme="minorHAnsi" w:hAnsiTheme="minorHAnsi" w:cstheme="minorHAnsi"/>
+          <w:sz w:val="27"/>
+          <w:szCs w:val="27"/>
+        </w:rPr>
+        <w:t>high level</w:t>
+      </w:r>
+      <w:proofErr w:type="gramEnd"/>
+      <w:r>
+        <w:rPr>
+          <w:rFonts w:asciiTheme="minorHAnsi" w:hAnsiTheme="minorHAnsi" w:cstheme="minorHAnsi"/>
+          <w:sz w:val="27"/>
+          <w:szCs w:val="27"/>
+        </w:rPr>
+        <w:t xml:space="preserve"> view of all the parts and pieces of the Arduino ecosystem.  In future posts, we will take you step by step in creating your first simple Arduino project.</w:t>
+      </w:r>
+    </w:p>
+    <w:p>
+      <w:pPr>
+        <w:pStyle w:val="NormalWeb"/>
+        <w:shd w:val="clear" w:color="auto" w:fill="FFFFFF"/>
+        <w:spacing w:before="0" w:beforeAutospacing="0" w:after="300" w:afterAutospacing="0"/>
+        <w:textAlignment w:val="baseline"/>
+        <w:rPr>
+          <w:rFonts w:asciiTheme="minorHAnsi" w:hAnsiTheme="minorHAnsi" w:cstheme="minorHAnsi"/>
+          <w:sz w:val="27"/>
+          <w:szCs w:val="27"/>
+        </w:rPr>
+      </w:pPr>
+    </w:p>
+    <w:p>
+      <w:pPr>
+        <w:rPr>
+          <w:rFonts w:ascii="Times New Roman" w:hAnsi="Times New Roman" w:cs="Times New Roman"/>
           <w:sz w:val="96"/>
           <w:szCs w:val="96"/>
         </w:rPr>
       </w:pPr>
       <w:r>
         <w:rPr>
-          <w:rFonts w:cstheme="minorHAnsi"/>
+          <w:rFonts w:ascii="Times New Roman" w:hAnsi="Times New Roman" w:cs="Times New Roman"/>
           <w:sz w:val="96"/>
           <w:szCs w:val="96"/>
         </w:rPr>
-        <w:t>Arduino</w:t>
-      </w:r>
-      <w:r>
-        <w:rPr>
-          <w:rFonts w:cstheme="minorHAnsi"/>
+        <w:t>What is Arduino?</w:t>
+      </w:r>
+    </w:p>
+    <w:p>
+      <w:pPr>
+        <w:pStyle w:val="NormalWeb"/>
+        <w:shd w:val="clear" w:color="auto" w:fill="FFFFFF"/>
+        <w:spacing w:before="0" w:beforeAutospacing="0" w:after="0" w:afterAutospacing="0"/>
+        <w:textAlignment w:val="baseline"/>
+        <w:rPr>
+          <w:rFonts w:asciiTheme="minorHAnsi" w:hAnsiTheme="minorHAnsi" w:cstheme="minorHAnsi"/>
+          <w:sz w:val="27"/>
+          <w:szCs w:val="27"/>
+        </w:rPr>
+      </w:pPr>
+      <w:r>
+        <w:rPr>
+          <w:rFonts w:asciiTheme="minorHAnsi" w:hAnsiTheme="minorHAnsi" w:cstheme="minorHAnsi"/>
+          <w:sz w:val="27"/>
+          <w:szCs w:val="27"/>
+        </w:rPr>
+        <w:t>Arduino is an open source programmable circuit board that can be integrated into a wide variety of makerspace projects both simple and complex.  This board contains a </w:t>
+      </w:r>
+      <w:hyperlink r:id="rId12" w:tgtFrame="_blank" w:history="1">
+        <w:r>
+          <w:rPr>
+            <w:rStyle w:val="Hyperlink"/>
+            <w:rFonts w:asciiTheme="minorHAnsi" w:hAnsiTheme="minorHAnsi" w:cstheme="minorHAnsi"/>
+            <w:color w:val="auto"/>
+            <w:sz w:val="27"/>
+            <w:szCs w:val="27"/>
+            <w:bdr w:val="none" w:sz="0" w:space="0" w:color="auto" w:frame="1"/>
+          </w:rPr>
+          <w:t>microcontroller</w:t>
+        </w:r>
+      </w:hyperlink>
+      <w:r>
+        <w:rPr>
+          <w:rFonts w:asciiTheme="minorHAnsi" w:hAnsiTheme="minorHAnsi" w:cstheme="minorHAnsi"/>
+          <w:sz w:val="27"/>
+          <w:szCs w:val="27"/>
+          <w:bdr w:val="none" w:sz="0" w:space="0" w:color="auto" w:frame="1"/>
+        </w:rPr>
+        <w:t> </w:t>
+      </w:r>
+      <w:r>
+        <w:rPr>
+          <w:rFonts w:asciiTheme="minorHAnsi" w:hAnsiTheme="minorHAnsi" w:cstheme="minorHAnsi"/>
+          <w:sz w:val="27"/>
+          <w:szCs w:val="27"/>
+        </w:rPr>
+        <w:t>which is able to be programmed to</w:t>
+      </w:r>
+      <w:r>
+        <w:rPr>
+          <w:rFonts w:asciiTheme="minorHAnsi" w:hAnsiTheme="minorHAnsi" w:cstheme="minorHAnsi"/>
+          <w:sz w:val="27"/>
+          <w:szCs w:val="27"/>
+          <w:bdr w:val="none" w:sz="0" w:space="0" w:color="auto" w:frame="1"/>
+        </w:rPr>
+        <w:t> </w:t>
+      </w:r>
+      <w:r>
+        <w:rPr>
+          <w:rFonts w:asciiTheme="minorHAnsi" w:hAnsiTheme="minorHAnsi" w:cstheme="minorHAnsi"/>
+          <w:sz w:val="27"/>
+          <w:szCs w:val="27"/>
+        </w:rPr>
+        <w:t xml:space="preserve">sense and control objects in the physical world.   By responding to sensors and inputs, the Arduino is able to interact with a large array of outputs such as LEDs, motors and displays.  Because of </w:t>
+      </w:r>
+      <w:proofErr w:type="spellStart"/>
+      <w:r>
+        <w:rPr>
+          <w:rFonts w:asciiTheme="minorHAnsi" w:hAnsiTheme="minorHAnsi" w:cstheme="minorHAnsi"/>
+          <w:sz w:val="27"/>
+          <w:szCs w:val="27"/>
+        </w:rPr>
+        <w:t>it’s</w:t>
+      </w:r>
+      <w:proofErr w:type="spellEnd"/>
+      <w:r>
+        <w:rPr>
+          <w:rFonts w:asciiTheme="minorHAnsi" w:hAnsiTheme="minorHAnsi" w:cstheme="minorHAnsi"/>
+          <w:sz w:val="27"/>
+          <w:szCs w:val="27"/>
+        </w:rPr>
+        <w:t xml:space="preserve"> flexibility and low cost, </w:t>
+      </w:r>
+      <w:hyperlink r:id="rId13" w:tgtFrame="_blank" w:history="1">
+        <w:r>
+          <w:rPr>
+            <w:rStyle w:val="Hyperlink"/>
+            <w:rFonts w:asciiTheme="minorHAnsi" w:hAnsiTheme="minorHAnsi" w:cstheme="minorHAnsi"/>
+            <w:color w:val="auto"/>
+            <w:sz w:val="27"/>
+            <w:szCs w:val="27"/>
+            <w:bdr w:val="none" w:sz="0" w:space="0" w:color="auto" w:frame="1"/>
+          </w:rPr>
+          <w:t>Arduino</w:t>
+        </w:r>
+      </w:hyperlink>
+      <w:r>
+        <w:rPr>
+          <w:rFonts w:asciiTheme="minorHAnsi" w:hAnsiTheme="minorHAnsi" w:cstheme="minorHAnsi"/>
+          <w:sz w:val="27"/>
+          <w:szCs w:val="27"/>
+        </w:rPr>
+        <w:t> has become a very popular choice for makers and makerspaces looking to create interactive hardware projects.</w:t>
+      </w:r>
+    </w:p>
+    <w:p>
+      <w:pPr>
+        <w:pStyle w:val="NormalWeb"/>
+        <w:shd w:val="clear" w:color="auto" w:fill="FFFFFF"/>
+        <w:spacing w:before="0" w:beforeAutospacing="0" w:after="0" w:afterAutospacing="0"/>
+        <w:textAlignment w:val="baseline"/>
+        <w:rPr>
+          <w:rFonts w:asciiTheme="minorHAnsi" w:hAnsiTheme="minorHAnsi" w:cstheme="minorHAnsi"/>
+          <w:sz w:val="27"/>
+          <w:szCs w:val="27"/>
+        </w:rPr>
+      </w:pPr>
+      <w:r>
+        <w:rPr>
+          <w:rFonts w:asciiTheme="minorHAnsi" w:hAnsiTheme="minorHAnsi" w:cstheme="minorHAnsi"/>
+          <w:sz w:val="27"/>
+          <w:szCs w:val="27"/>
+        </w:rPr>
+        <w:t xml:space="preserve">Arduino was introduced back in 2005 in Italy by Massimo </w:t>
+      </w:r>
+      <w:proofErr w:type="spellStart"/>
+      <w:r>
+        <w:rPr>
+          <w:rFonts w:asciiTheme="minorHAnsi" w:hAnsiTheme="minorHAnsi" w:cstheme="minorHAnsi"/>
+          <w:sz w:val="27"/>
+          <w:szCs w:val="27"/>
+        </w:rPr>
+        <w:t>Banzi</w:t>
+      </w:r>
+      <w:proofErr w:type="spellEnd"/>
+      <w:r>
+        <w:rPr>
+          <w:rFonts w:asciiTheme="minorHAnsi" w:hAnsiTheme="minorHAnsi" w:cstheme="minorHAnsi"/>
+          <w:sz w:val="27"/>
+          <w:szCs w:val="27"/>
+        </w:rPr>
+        <w:t xml:space="preserve"> as a way for non-engineers to have access to a low cost, simple tool for creating hardware projects.  Since the board is </w:t>
+      </w:r>
+      <w:hyperlink r:id="rId14" w:tgtFrame="_blank" w:history="1">
+        <w:r>
+          <w:rPr>
+            <w:rStyle w:val="Hyperlink"/>
+            <w:rFonts w:asciiTheme="minorHAnsi" w:hAnsiTheme="minorHAnsi" w:cstheme="minorHAnsi"/>
+            <w:color w:val="auto"/>
+            <w:sz w:val="27"/>
+            <w:szCs w:val="27"/>
+            <w:bdr w:val="none" w:sz="0" w:space="0" w:color="auto" w:frame="1"/>
+          </w:rPr>
+          <w:t>open-source</w:t>
+        </w:r>
+      </w:hyperlink>
+      <w:r>
+        <w:rPr>
+          <w:rFonts w:asciiTheme="minorHAnsi" w:hAnsiTheme="minorHAnsi" w:cstheme="minorHAnsi"/>
+          <w:sz w:val="27"/>
+          <w:szCs w:val="27"/>
+        </w:rPr>
+        <w:t xml:space="preserve">, it is released under a Creative Commons license which allows anyone to produce their own board.  If you search the web, you will find there are hundreds of Arduino compatible clones and variations available but the only official boards have Arduino in </w:t>
+      </w:r>
+      <w:proofErr w:type="spellStart"/>
+      <w:proofErr w:type="gramStart"/>
+      <w:r>
+        <w:rPr>
+          <w:rFonts w:asciiTheme="minorHAnsi" w:hAnsiTheme="minorHAnsi" w:cstheme="minorHAnsi"/>
+          <w:sz w:val="27"/>
+          <w:szCs w:val="27"/>
+        </w:rPr>
+        <w:t>it’s</w:t>
+      </w:r>
+      <w:proofErr w:type="spellEnd"/>
+      <w:proofErr w:type="gramEnd"/>
+      <w:r>
+        <w:rPr>
+          <w:rFonts w:asciiTheme="minorHAnsi" w:hAnsiTheme="minorHAnsi" w:cstheme="minorHAnsi"/>
+          <w:sz w:val="27"/>
+          <w:szCs w:val="27"/>
+        </w:rPr>
+        <w:t xml:space="preserve"> name.</w:t>
+      </w:r>
+    </w:p>
+    <w:p>
+      <w:pPr>
+        <w:rPr>
+          <w:rFonts w:ascii="Times New Roman" w:hAnsi="Times New Roman" w:cs="Times New Roman"/>
           <w:sz w:val="96"/>
           <w:szCs w:val="96"/>
         </w:rPr>
-        <w:t xml:space="preserve"> Uno Pinout</w:t>
-      </w:r>
-      <w:r>
-        <w:rPr>
-          <w:rFonts w:cstheme="minorHAnsi"/>
+      </w:pPr>
+    </w:p>
+    <w:p>
+      <w:pPr>
+        <w:rPr>
+          <w:rFonts w:ascii="Times New Roman" w:hAnsi="Times New Roman" w:cs="Times New Roman"/>
           <w:sz w:val="96"/>
           <w:szCs w:val="96"/>
         </w:rPr>
-        <w:t>?</w:t>
+      </w:pPr>
+      <w:r>
+        <w:rPr>
+          <w:rFonts w:ascii="Times New Roman" w:hAnsi="Times New Roman" w:cs="Times New Roman"/>
+          <w:sz w:val="96"/>
+          <w:szCs w:val="96"/>
+        </w:rPr>
+        <w:lastRenderedPageBreak/>
+        <w:t xml:space="preserve">Types </w:t>
+      </w:r>
+      <w:proofErr w:type="gramStart"/>
+      <w:r>
+        <w:rPr>
+          <w:rFonts w:ascii="Times New Roman" w:hAnsi="Times New Roman" w:cs="Times New Roman"/>
+          <w:sz w:val="96"/>
+          <w:szCs w:val="96"/>
+        </w:rPr>
+        <w:t>Of</w:t>
+      </w:r>
+      <w:proofErr w:type="gramEnd"/>
+      <w:r>
+        <w:rPr>
+          <w:rFonts w:ascii="Times New Roman" w:hAnsi="Times New Roman" w:cs="Times New Roman"/>
+          <w:sz w:val="96"/>
+          <w:szCs w:val="96"/>
+        </w:rPr>
+        <w:t xml:space="preserve"> Arduino?</w:t>
+      </w:r>
+    </w:p>
+    <w:p>
+      <w:pPr>
+        <w:pStyle w:val="NormalWeb"/>
+        <w:shd w:val="clear" w:color="auto" w:fill="FFFFFF"/>
+        <w:spacing w:before="0" w:beforeAutospacing="0" w:after="300" w:afterAutospacing="0"/>
+        <w:textAlignment w:val="baseline"/>
+        <w:rPr>
+          <w:rFonts w:asciiTheme="minorHAnsi" w:hAnsiTheme="minorHAnsi" w:cstheme="minorHAnsi"/>
+          <w:sz w:val="27"/>
+          <w:szCs w:val="27"/>
+        </w:rPr>
+      </w:pPr>
+      <w:r>
+        <w:rPr>
+          <w:rFonts w:asciiTheme="minorHAnsi" w:hAnsiTheme="minorHAnsi" w:cstheme="minorHAnsi"/>
+          <w:sz w:val="27"/>
+          <w:szCs w:val="27"/>
+        </w:rPr>
+        <w:t>Arduino is a great platform for prototyping projects and inventions but can be confusing when having to choose the right board.  If you’re brand new to this, you might have always thought that there was just one “Arduino” board and that’s it.  In reality, there are many variations of the official Arduino boards and then there are hundreds more from competitors who offer clones.  But don’t worry, we’re going to show you which one to start with later on in this tutorial.</w:t>
+      </w:r>
+    </w:p>
+    <w:p>
+      <w:pPr>
+        <w:pStyle w:val="NormalWeb"/>
+        <w:shd w:val="clear" w:color="auto" w:fill="FFFFFF"/>
+        <w:spacing w:before="0" w:beforeAutospacing="0" w:after="0" w:afterAutospacing="0"/>
+        <w:textAlignment w:val="baseline"/>
+        <w:rPr>
+          <w:rFonts w:asciiTheme="minorHAnsi" w:hAnsiTheme="minorHAnsi" w:cstheme="minorHAnsi"/>
+          <w:sz w:val="27"/>
+          <w:szCs w:val="27"/>
+        </w:rPr>
+      </w:pPr>
+      <w:r>
+        <w:rPr>
+          <w:rFonts w:asciiTheme="minorHAnsi" w:hAnsiTheme="minorHAnsi" w:cstheme="minorHAnsi"/>
+          <w:sz w:val="27"/>
+          <w:szCs w:val="27"/>
+        </w:rPr>
+        <w:t>Below are a few examples of the different types of Arduino boards out there.  The boards with the name Arduino on them are the official boards but there are also a lot of really great clones on the market as well.  One of the best reasons to buy a clone is the fact they are generally less expensive than their official counterpart.  </w:t>
+      </w:r>
+      <w:hyperlink r:id="rId15" w:tgtFrame="_blank" w:history="1">
+        <w:r>
+          <w:rPr>
+            <w:rStyle w:val="Hyperlink"/>
+            <w:rFonts w:asciiTheme="minorHAnsi" w:hAnsiTheme="minorHAnsi" w:cstheme="minorHAnsi"/>
+            <w:color w:val="auto"/>
+            <w:sz w:val="27"/>
+            <w:szCs w:val="27"/>
+            <w:bdr w:val="none" w:sz="0" w:space="0" w:color="auto" w:frame="1"/>
+          </w:rPr>
+          <w:t>Adafruit</w:t>
+        </w:r>
+      </w:hyperlink>
+      <w:r>
+        <w:rPr>
+          <w:rFonts w:asciiTheme="minorHAnsi" w:hAnsiTheme="minorHAnsi" w:cstheme="minorHAnsi"/>
+          <w:sz w:val="27"/>
+          <w:szCs w:val="27"/>
+        </w:rPr>
+        <w:t> and </w:t>
+      </w:r>
+      <w:proofErr w:type="spellStart"/>
+      <w:r>
+        <w:rPr>
+          <w:rFonts w:asciiTheme="minorHAnsi" w:hAnsiTheme="minorHAnsi" w:cstheme="minorHAnsi"/>
+          <w:sz w:val="27"/>
+          <w:szCs w:val="27"/>
+          <w:bdr w:val="none" w:sz="0" w:space="0" w:color="auto" w:frame="1"/>
+        </w:rPr>
+        <w:fldChar w:fldCharType="begin"/>
+      </w:r>
+      <w:r>
+        <w:rPr>
+          <w:rFonts w:asciiTheme="minorHAnsi" w:hAnsiTheme="minorHAnsi" w:cstheme="minorHAnsi"/>
+          <w:sz w:val="27"/>
+          <w:szCs w:val="27"/>
+          <w:bdr w:val="none" w:sz="0" w:space="0" w:color="auto" w:frame="1"/>
+        </w:rPr>
+        <w:instrText xml:space="preserve"> HYPERLINK "https://www.sparkfun.com/" \t "_blank" </w:instrText>
+      </w:r>
+      <w:r>
+        <w:rPr>
+          <w:rFonts w:asciiTheme="minorHAnsi" w:hAnsiTheme="minorHAnsi" w:cstheme="minorHAnsi"/>
+          <w:sz w:val="27"/>
+          <w:szCs w:val="27"/>
+          <w:bdr w:val="none" w:sz="0" w:space="0" w:color="auto" w:frame="1"/>
+        </w:rPr>
+        <w:fldChar w:fldCharType="separate"/>
+      </w:r>
+      <w:r>
+        <w:rPr>
+          <w:rStyle w:val="Hyperlink"/>
+          <w:rFonts w:asciiTheme="minorHAnsi" w:hAnsiTheme="minorHAnsi" w:cstheme="minorHAnsi"/>
+          <w:color w:val="auto"/>
+          <w:sz w:val="27"/>
+          <w:szCs w:val="27"/>
+          <w:bdr w:val="none" w:sz="0" w:space="0" w:color="auto" w:frame="1"/>
+        </w:rPr>
+        <w:t>Sparkfun</w:t>
+      </w:r>
+      <w:proofErr w:type="spellEnd"/>
+      <w:r>
+        <w:rPr>
+          <w:rFonts w:asciiTheme="minorHAnsi" w:hAnsiTheme="minorHAnsi" w:cstheme="minorHAnsi"/>
+          <w:sz w:val="27"/>
+          <w:szCs w:val="27"/>
+          <w:bdr w:val="none" w:sz="0" w:space="0" w:color="auto" w:frame="1"/>
+        </w:rPr>
+        <w:fldChar w:fldCharType="end"/>
+      </w:r>
+      <w:r>
+        <w:rPr>
+          <w:rFonts w:asciiTheme="minorHAnsi" w:hAnsiTheme="minorHAnsi" w:cstheme="minorHAnsi"/>
+          <w:sz w:val="27"/>
+          <w:szCs w:val="27"/>
+        </w:rPr>
+        <w:t> for example, sell variations of the Arduino boards which cost less but still have the same quality of the originals.  One word of caution, be careful when buying boards from companies you don’t know.</w:t>
+      </w:r>
+    </w:p>
+    <w:p>
+      <w:pPr>
+        <w:rPr>
+          <w:rFonts w:cstheme="minorHAnsi"/>
+          <w:sz w:val="96"/>
+          <w:szCs w:val="96"/>
+        </w:rPr>
+      </w:pPr>
+      <w:r>
+        <w:rPr>
+          <w:rFonts w:cstheme="minorHAnsi"/>
+          <w:noProof/>
+        </w:rPr>
+        <w:drawing>
+          <wp:anchor distT="0" distB="0" distL="114300" distR="114300" simplePos="0" relativeHeight="251658240" behindDoc="1" locked="0" layoutInCell="1" allowOverlap="1" wp14:anchorId="1FA9068B" wp14:editId="033E8F5D">
+            <wp:simplePos x="0" y="0"/>
+            <wp:positionH relativeFrom="margin">
+              <wp:posOffset>563271</wp:posOffset>
+            </wp:positionH>
+            <wp:positionV relativeFrom="paragraph">
+              <wp:posOffset>348920</wp:posOffset>
+            </wp:positionV>
+            <wp:extent cx="4578985" cy="3402330"/>
+            <wp:effectExtent l="0" t="0" r="0" b="7620"/>
+            <wp:wrapTight wrapText="bothSides">
+              <wp:wrapPolygon edited="0">
+                <wp:start x="0" y="0"/>
+                <wp:lineTo x="0" y="21527"/>
+                <wp:lineTo x="21477" y="21527"/>
+                <wp:lineTo x="21477" y="0"/>
+                <wp:lineTo x="0" y="0"/>
+              </wp:wrapPolygon>
+            </wp:wrapTight>
+            <wp:docPr id="1" name="Picture 1"/>
+            <wp:cNvGraphicFramePr>
+              <a:graphicFrameLocks xmlns:a="http://schemas.openxmlformats.org/drawingml/2006/main" noChangeAspect="1"/>
+            </wp:cNvGraphicFramePr>
+            <a:graphic xmlns:a="http://schemas.openxmlformats.org/drawingml/2006/main">
+              <a:graphicData uri="http://schemas.openxmlformats.org/drawingml/2006/picture">
+                <pic:pic xmlns:pic="http://schemas.openxmlformats.org/drawingml/2006/picture">
+                  <pic:nvPicPr>
+                    <pic:cNvPr id="0" name="Picture 1"/>
+                    <pic:cNvPicPr>
+                      <a:picLocks noChangeAspect="1" noChangeArrowheads="1"/>
+                    </pic:cNvPicPr>
+                  </pic:nvPicPr>
+                  <pic:blipFill>
+                    <a:blip r:embed="rId16">
+                      <a:extLst>
+                        <a:ext uri="{28A0092B-C50C-407E-A947-70E740481C1C}">
+                          <a14:useLocalDpi xmlns:a14="http://schemas.microsoft.com/office/drawing/2010/main" val="0"/>
+                        </a:ext>
+                      </a:extLst>
+                    </a:blip>
+                    <a:srcRect/>
+                    <a:stretch>
+                      <a:fillRect/>
+                    </a:stretch>
+                  </pic:blipFill>
+                  <pic:spPr bwMode="auto">
+                    <a:xfrm>
+                      <a:off x="0" y="0"/>
+                      <a:ext cx="4578985" cy="3402330"/>
+                    </a:xfrm>
+                    <a:prstGeom prst="rect">
+                      <a:avLst/>
+                    </a:prstGeom>
+                    <a:noFill/>
+                    <a:ln>
+                      <a:noFill/>
+                    </a:ln>
+                  </pic:spPr>
+                </pic:pic>
+              </a:graphicData>
+            </a:graphic>
+            <wp14:sizeRelH relativeFrom="page">
+              <wp14:pctWidth>0</wp14:pctWidth>
+            </wp14:sizeRelH>
+            <wp14:sizeRelV relativeFrom="page">
+              <wp14:pctHeight>0</wp14:pctHeight>
+            </wp14:sizeRelV>
+          </wp:anchor>
+        </w:drawing>
+      </w:r>
+    </w:p>
+    <w:p>
+      <w:pPr>
+        <w:pStyle w:val="NormalWeb"/>
+        <w:shd w:val="clear" w:color="auto" w:fill="FFFFFF"/>
+        <w:spacing w:before="0" w:beforeAutospacing="0" w:after="300" w:afterAutospacing="0"/>
+        <w:textAlignment w:val="baseline"/>
+        <w:rPr>
+          <w:rFonts w:asciiTheme="minorHAnsi" w:hAnsiTheme="minorHAnsi" w:cstheme="minorHAnsi"/>
+          <w:sz w:val="27"/>
+          <w:szCs w:val="27"/>
+        </w:rPr>
+      </w:pPr>
+    </w:p>
+    <w:p>
+      <w:pPr>
+        <w:rPr>
+          <w:rFonts w:ascii="Times New Roman" w:hAnsi="Times New Roman" w:cs="Times New Roman"/>
+          <w:sz w:val="96"/>
+          <w:szCs w:val="96"/>
+        </w:rPr>
+      </w:pPr>
+    </w:p>
+    <w:p>
+      <w:pPr>
+        <w:rPr>
+          <w:rFonts w:ascii="Times New Roman" w:hAnsi="Times New Roman" w:cs="Times New Roman"/>
+          <w:sz w:val="96"/>
+          <w:szCs w:val="96"/>
+        </w:rPr>
+      </w:pPr>
+    </w:p>
+    <w:p>
+      <w:pPr>
+        <w:rPr>
+          <w:rFonts w:ascii="Times New Roman" w:hAnsi="Times New Roman" w:cs="Times New Roman"/>
+          <w:sz w:val="96"/>
+          <w:szCs w:val="96"/>
+        </w:rPr>
+      </w:pPr>
+    </w:p>
+    <w:p>
+      <w:pPr>
+        <w:rPr>
+          <w:rFonts w:ascii="Times New Roman" w:hAnsi="Times New Roman" w:cs="Times New Roman"/>
+          <w:sz w:val="96"/>
+          <w:szCs w:val="96"/>
+        </w:rPr>
+      </w:pPr>
+    </w:p>
+    <w:p>
+      <w:pPr>
+        <w:rPr>
+          <w:rFonts w:ascii="Times New Roman" w:hAnsi="Times New Roman" w:cs="Times New Roman"/>
+          <w:sz w:val="96"/>
+          <w:szCs w:val="96"/>
+        </w:rPr>
+      </w:pPr>
+    </w:p>
+    <w:p>
+      <w:pPr>
+        <w:rPr>
+          <w:rFonts w:ascii="Times New Roman" w:hAnsi="Times New Roman" w:cs="Times New Roman"/>
+          <w:sz w:val="96"/>
+          <w:szCs w:val="96"/>
+        </w:rPr>
+      </w:pPr>
+      <w:r>
+        <w:rPr>
+          <w:rFonts w:ascii="Times New Roman" w:hAnsi="Times New Roman" w:cs="Times New Roman"/>
+          <w:sz w:val="96"/>
+          <w:szCs w:val="96"/>
+        </w:rPr>
+        <w:t>Arduino Uno Pinout?</w:t>
       </w:r>
     </w:p>
     <w:p>
@@ -616,7 +2560,6 @@
           <w:rFonts w:asciiTheme="minorHAnsi" w:hAnsiTheme="minorHAnsi" w:cstheme="minorHAnsi"/>
           <w:noProof/>
         </w:rPr>
-        <w:lastRenderedPageBreak/>
         <w:drawing>
           <wp:inline distT="0" distB="0" distL="0" distR="0" wp14:anchorId="4F9E5A5C" wp14:editId="737376BA">
             <wp:extent cx="5943600" cy="4589780"/>
@@ -635,7 +2578,7 @@
                     </pic:cNvPicPr>
                   </pic:nvPicPr>
                   <pic:blipFill>
-                    <a:blip r:embed="rId10">
+                    <a:blip r:embed="rId17">
                       <a:extLst>
                         <a:ext uri="{28A0092B-C50C-407E-A947-70E740481C1C}">
                           <a14:useLocalDpi xmlns:a14="http://schemas.microsoft.com/office/drawing/2010/main" val="0"/>
@@ -673,16 +2616,7 @@
           <w:szCs w:val="31"/>
           <w:bdr w:val="none" w:sz="0" w:space="0" w:color="auto" w:frame="1"/>
         </w:rPr>
-        <w:t xml:space="preserve"> </w:t>
-      </w:r>
-      <w:r>
-        <w:rPr>
-          <w:rFonts w:asciiTheme="minorHAnsi" w:hAnsiTheme="minorHAnsi" w:cstheme="minorHAnsi"/>
-          <w:sz w:val="31"/>
-          <w:szCs w:val="31"/>
-          <w:bdr w:val="none" w:sz="0" w:space="0" w:color="auto" w:frame="1"/>
-        </w:rPr>
-        <w:t>Board Breakdown</w:t>
+        <w:t xml:space="preserve"> Board Breakdown</w:t>
       </w:r>
     </w:p>
     <w:p>
@@ -977,6 +2911,7 @@
           <w:szCs w:val="27"/>
           <w:bdr w:val="none" w:sz="0" w:space="0" w:color="auto" w:frame="1"/>
         </w:rPr>
+        <w:lastRenderedPageBreak/>
         <w:t>TX/RX</w:t>
       </w:r>
       <w:r>
@@ -1116,7 +3051,6 @@
           <w:szCs w:val="27"/>
           <w:bdr w:val="none" w:sz="0" w:space="0" w:color="auto" w:frame="1"/>
         </w:rPr>
-        <w:lastRenderedPageBreak/>
         <w:t>Voltage Regulator</w:t>
       </w:r>
       <w:r>
@@ -1417,7 +3351,7 @@
         </w:rPr>
         <w:t>The recommended unit is our </w:t>
       </w:r>
-      <w:hyperlink r:id="rId11" w:tgtFrame="_blank" w:history="1">
+      <w:hyperlink r:id="rId18" w:tgtFrame="_blank" w:history="1">
         <w:r>
           <w:rPr>
             <w:rFonts w:eastAsia="Times New Roman" w:cstheme="minorHAnsi"/>
@@ -1456,7 +3390,7 @@
         </w:rPr>
         <w:t>We also offer a </w:t>
       </w:r>
-      <w:hyperlink r:id="rId12" w:tgtFrame="_blank" w:history="1">
+      <w:hyperlink r:id="rId19" w:tgtFrame="_blank" w:history="1">
         <w:r>
           <w:rPr>
             <w:rFonts w:eastAsia="Times New Roman" w:cstheme="minorHAnsi"/>
@@ -1487,8 +3421,6 @@
           <w:szCs w:val="21"/>
         </w:rPr>
       </w:pPr>
-      <w:bookmarkStart w:id="0" w:name="_GoBack"/>
-      <w:bookmarkEnd w:id="0"/>
     </w:p>
     <w:p>
       <w:pPr>
@@ -1580,7 +3512,6 @@
         </w:rPr>
         <w:t xml:space="preserve">The barrel plug must be </w:t>
       </w:r>
-      <w:proofErr w:type="spellStart"/>
       <w:r>
         <w:rPr>
           <w:rFonts w:eastAsia="Times New Roman" w:cstheme="minorHAnsi"/>
@@ -1588,9 +3519,10 @@
           <w:szCs w:val="21"/>
           <w:bdr w:val="none" w:sz="0" w:space="0" w:color="auto" w:frame="1"/>
         </w:rPr>
-        <w:t>centre</w:t>
-      </w:r>
-      <w:proofErr w:type="spellEnd"/>
+        <w:t>center</w:t>
+      </w:r>
+      <w:bookmarkStart w:id="0" w:name="_GoBack"/>
+      <w:bookmarkEnd w:id="0"/>
       <w:r>
         <w:rPr>
           <w:rFonts w:eastAsia="Times New Roman" w:cstheme="minorHAnsi"/>
@@ -1781,7 +3713,7 @@
                     </pic:cNvPicPr>
                   </pic:nvPicPr>
                   <pic:blipFill>
-                    <a:blip r:embed="rId13">
+                    <a:blip r:embed="rId20">
                       <a:extLst>
                         <a:ext uri="{28A0092B-C50C-407E-A947-70E740481C1C}">
                           <a14:useLocalDpi xmlns:a14="http://schemas.microsoft.com/office/drawing/2010/main" val="0"/>
@@ -1819,8 +3751,9 @@
         <w:textAlignment w:val="baseline"/>
         <w:rPr>
           <w:rFonts w:eastAsia="Times New Roman" w:cstheme="minorHAnsi"/>
-          <w:sz w:val="21"/>
-          <w:szCs w:val="21"/>
+          <w:sz w:val="28"/>
+          <w:szCs w:val="28"/>
+          <w:u w:val="single"/>
         </w:rPr>
       </w:pPr>
       <w:r>
@@ -1828,8 +3761,9 @@
           <w:rFonts w:eastAsia="Times New Roman" w:cstheme="minorHAnsi"/>
           <w:b/>
           <w:bCs/>
-          <w:sz w:val="21"/>
-          <w:szCs w:val="21"/>
+          <w:sz w:val="28"/>
+          <w:szCs w:val="28"/>
+          <w:u w:val="single"/>
           <w:bdr w:val="none" w:sz="0" w:space="0" w:color="auto" w:frame="1"/>
         </w:rPr>
         <w:t>Operating Voltage</w:t>
@@ -1889,335 +3823,19 @@
           <w:sz w:val="21"/>
           <w:szCs w:val="21"/>
         </w:rPr>
-        <w:t>Vice versa, using an over-voltage power supply up to 20V will cause the regulators on the board to run at full-whack, dissipating the extra voltage as heat. This is both inefficient, and could cause over-heating of the Arduino. An analogy: You can run your car everywhere in first gear revving it to the extreme. It will get you where you’re going, but it will decrease the life of your gearbox and engine, get you there very slowly, and probably hurt your ears!</w:t>
+        <w:t xml:space="preserve">Vice versa, using an over-voltage power supply up to 20V will cause the regulators on the board to run at full-whack, dissipating the extra voltage as heat. This is both inefficient, and could cause over-heating of the Arduino. </w:t>
       </w:r>
     </w:p>
     <w:p>
       <w:pPr>
         <w:spacing w:after="180" w:line="240" w:lineRule="auto"/>
         <w:textAlignment w:val="baseline"/>
-        <w:rPr>
-          <w:rFonts w:eastAsia="Times New Roman" w:cstheme="minorHAnsi"/>
-          <w:sz w:val="21"/>
-          <w:szCs w:val="21"/>
-        </w:rPr>
-      </w:pPr>
-      <w:r>
-        <w:rPr>
-          <w:rFonts w:eastAsia="Times New Roman" w:cstheme="minorHAnsi"/>
-          <w:sz w:val="21"/>
-          <w:szCs w:val="21"/>
-        </w:rPr>
-        <w:t>Therefore, the recommended voltage is 9V to 12V. This is a nice middle ground which enables the board regulators to easily dissipate any unrequired voltage, and additionally supply the correct voltage to the various I/O pins on the Arduino.</w:t>
-      </w:r>
-    </w:p>
-    <w:p>
-      <w:pPr>
-        <w:spacing w:after="180" w:line="240" w:lineRule="auto"/>
-        <w:textAlignment w:val="baseline"/>
-        <w:rPr>
-          <w:rFonts w:eastAsia="Times New Roman" w:cstheme="minorHAnsi"/>
-          <w:sz w:val="21"/>
-          <w:szCs w:val="21"/>
-        </w:rPr>
-      </w:pPr>
-      <w:r>
-        <w:rPr>
-          <w:rFonts w:eastAsia="Times New Roman" w:cstheme="minorHAnsi"/>
-          <w:sz w:val="21"/>
-          <w:szCs w:val="21"/>
-        </w:rPr>
-        <w:t xml:space="preserve">It should be noted. The Vin pin on the Power Pins I/O will copy the voltage input supplied through the power jack, and act as an output of that voltage. In this way, you effectively have a </w:t>
-      </w:r>
-      <w:proofErr w:type="spellStart"/>
-      <w:r>
-        <w:rPr>
-          <w:rFonts w:eastAsia="Times New Roman" w:cstheme="minorHAnsi"/>
-          <w:sz w:val="21"/>
-          <w:szCs w:val="21"/>
-        </w:rPr>
-        <w:t>customisable</w:t>
-      </w:r>
-      <w:proofErr w:type="spellEnd"/>
-      <w:r>
-        <w:rPr>
-          <w:rFonts w:eastAsia="Times New Roman" w:cstheme="minorHAnsi"/>
-          <w:sz w:val="21"/>
-          <w:szCs w:val="21"/>
-        </w:rPr>
-        <w:t xml:space="preserve"> output voltage pin </w:t>
-      </w:r>
-      <w:r>
-        <w:rPr>
-          <w:rFonts w:eastAsia="Times New Roman" w:cstheme="minorHAnsi"/>
-          <w:sz w:val="21"/>
-          <w:szCs w:val="21"/>
-        </w:rPr>
-        <w:lastRenderedPageBreak/>
-        <w:t>on the Arduino which will replicate the input voltage of your power supply. For example, if you have a 9V relay, you could run this directly from your Arduino Vin pin as long as you have a 9V barrel power supply connected.</w:t>
-      </w:r>
-    </w:p>
-    <w:p>
-      <w:pPr>
-        <w:spacing w:after="0" w:line="240" w:lineRule="auto"/>
-        <w:textAlignment w:val="baseline"/>
-        <w:rPr>
-          <w:rFonts w:eastAsia="Times New Roman" w:cstheme="minorHAnsi"/>
-          <w:sz w:val="21"/>
-          <w:szCs w:val="21"/>
-        </w:rPr>
-      </w:pPr>
-      <w:r>
         <w:rPr>
           <w:rFonts w:eastAsia="Times New Roman" w:cstheme="minorHAnsi"/>
           <w:b/>
           <w:bCs/>
           <w:sz w:val="21"/>
           <w:szCs w:val="21"/>
-          <w:bdr w:val="none" w:sz="0" w:space="0" w:color="auto" w:frame="1"/>
-        </w:rPr>
-        <w:t>Operating Current</w:t>
-      </w:r>
-    </w:p>
-    <w:p>
-      <w:pPr>
-        <w:spacing w:after="180" w:line="240" w:lineRule="auto"/>
-        <w:textAlignment w:val="baseline"/>
-        <w:rPr>
-          <w:rFonts w:eastAsia="Times New Roman" w:cstheme="minorHAnsi"/>
-          <w:sz w:val="21"/>
-          <w:szCs w:val="21"/>
-        </w:rPr>
-      </w:pPr>
-      <w:r>
-        <w:rPr>
-          <w:rFonts w:eastAsia="Times New Roman" w:cstheme="minorHAnsi"/>
-          <w:sz w:val="21"/>
-          <w:szCs w:val="21"/>
-        </w:rPr>
-        <w:t>As opposed to voltage, which is “forced”, current is the draw a circuit can place on a power source e.g. the power supply will supply different amperage depending on the load placed on it by the connected device. Therefore, essentially the greater the current output of the adaptor, the better. The minimum requirement is 250mA which should just about run an Arduino with some measure of stability. However, if you want to power any external devices (Servo’s, LED’s, USB devices etc.) then 0.5A to 2A will enable a greater range of use. A charger with a higher current rating will ensure you enough juice to make each component of the circuit function correctly.</w:t>
-      </w:r>
-    </w:p>
-    <w:p>
-      <w:pPr>
-        <w:spacing w:after="180" w:line="240" w:lineRule="auto"/>
-        <w:textAlignment w:val="baseline"/>
-        <w:rPr>
-          <w:rFonts w:eastAsia="Times New Roman" w:cstheme="minorHAnsi"/>
-          <w:sz w:val="21"/>
-          <w:szCs w:val="21"/>
-        </w:rPr>
-      </w:pPr>
-      <w:r>
-        <w:rPr>
-          <w:rFonts w:eastAsia="Times New Roman" w:cstheme="minorHAnsi"/>
-          <w:sz w:val="21"/>
-          <w:szCs w:val="21"/>
-        </w:rPr>
-        <w:t>Some Useful Current Limits:</w:t>
-      </w:r>
-    </w:p>
-    <w:p>
-      <w:pPr>
-        <w:numPr>
-          <w:ilvl w:val="0"/>
-          <w:numId w:val="3"/>
-        </w:numPr>
-        <w:spacing w:after="75" w:line="240" w:lineRule="auto"/>
-        <w:ind w:left="0"/>
-        <w:textAlignment w:val="baseline"/>
-        <w:rPr>
-          <w:rFonts w:eastAsia="Times New Roman" w:cstheme="minorHAnsi"/>
-          <w:sz w:val="21"/>
-          <w:szCs w:val="21"/>
-        </w:rPr>
-      </w:pPr>
-      <w:r>
-        <w:rPr>
-          <w:rFonts w:eastAsia="Times New Roman" w:cstheme="minorHAnsi"/>
-          <w:sz w:val="21"/>
-          <w:szCs w:val="21"/>
-        </w:rPr>
-        <w:t xml:space="preserve">The USB port has a </w:t>
-      </w:r>
-      <w:proofErr w:type="spellStart"/>
-      <w:r>
-        <w:rPr>
-          <w:rFonts w:eastAsia="Times New Roman" w:cstheme="minorHAnsi"/>
-          <w:sz w:val="21"/>
-          <w:szCs w:val="21"/>
-        </w:rPr>
-        <w:t>polyfuse</w:t>
-      </w:r>
-      <w:proofErr w:type="spellEnd"/>
-      <w:r>
-        <w:rPr>
-          <w:rFonts w:eastAsia="Times New Roman" w:cstheme="minorHAnsi"/>
-          <w:sz w:val="21"/>
-          <w:szCs w:val="21"/>
-        </w:rPr>
-        <w:t xml:space="preserve"> shut-off of 500mA. Any connected devices that draw more than this will likely cause instability.</w:t>
-      </w:r>
-    </w:p>
-    <w:p>
-      <w:pPr>
-        <w:numPr>
-          <w:ilvl w:val="0"/>
-          <w:numId w:val="3"/>
-        </w:numPr>
-        <w:spacing w:after="75" w:line="240" w:lineRule="auto"/>
-        <w:ind w:left="0"/>
-        <w:textAlignment w:val="baseline"/>
-        <w:rPr>
-          <w:rFonts w:eastAsia="Times New Roman" w:cstheme="minorHAnsi"/>
-          <w:sz w:val="21"/>
-          <w:szCs w:val="21"/>
-        </w:rPr>
-      </w:pPr>
-      <w:r>
-        <w:rPr>
-          <w:rFonts w:eastAsia="Times New Roman" w:cstheme="minorHAnsi"/>
-          <w:sz w:val="21"/>
-          <w:szCs w:val="21"/>
-        </w:rPr>
-        <w:t>The absolute maximum current draw for a single digital or analogue I/O pin is 40mA (&lt;35mA recommended max), with a total maximum current draw from all I/O pins of this type being 200mA combined.</w:t>
-      </w:r>
-    </w:p>
-    <w:p>
-      <w:pPr>
-        <w:numPr>
-          <w:ilvl w:val="0"/>
-          <w:numId w:val="3"/>
-        </w:numPr>
-        <w:spacing w:after="75" w:line="240" w:lineRule="auto"/>
-        <w:ind w:left="0"/>
-        <w:textAlignment w:val="baseline"/>
-        <w:rPr>
-          <w:rFonts w:eastAsia="Times New Roman" w:cstheme="minorHAnsi"/>
-          <w:sz w:val="21"/>
-          <w:szCs w:val="21"/>
-        </w:rPr>
-      </w:pPr>
-      <w:r>
-        <w:rPr>
-          <w:rFonts w:eastAsia="Times New Roman" w:cstheme="minorHAnsi"/>
-          <w:sz w:val="21"/>
-          <w:szCs w:val="21"/>
-        </w:rPr>
-        <w:t>If you decide to power a circuit via the Power I/O pins, the 3.3V pin has a maximum current output of 150mA (recommended at 50mA).</w:t>
-      </w:r>
-    </w:p>
-    <w:p>
-      <w:pPr>
-        <w:numPr>
-          <w:ilvl w:val="0"/>
-          <w:numId w:val="3"/>
-        </w:numPr>
-        <w:spacing w:after="75" w:line="240" w:lineRule="auto"/>
-        <w:ind w:left="0"/>
-        <w:textAlignment w:val="baseline"/>
-        <w:rPr>
-          <w:rFonts w:eastAsia="Times New Roman" w:cstheme="minorHAnsi"/>
-          <w:sz w:val="21"/>
-          <w:szCs w:val="21"/>
-        </w:rPr>
-      </w:pPr>
-      <w:r>
-        <w:rPr>
-          <w:rFonts w:eastAsia="Times New Roman" w:cstheme="minorHAnsi"/>
-          <w:sz w:val="21"/>
-          <w:szCs w:val="21"/>
-        </w:rPr>
-        <w:t xml:space="preserve">5V pin has a maximum draw of 0.8A. It should be noted that the 3.3V and 5V circuits are combined, so 0.8A is also the combined maximum current draw of both these pins. It should also be noted that 0.8A is the theoretical maximum determined by the </w:t>
-      </w:r>
-      <w:proofErr w:type="gramStart"/>
-      <w:r>
-        <w:rPr>
-          <w:rFonts w:eastAsia="Times New Roman" w:cstheme="minorHAnsi"/>
-          <w:sz w:val="21"/>
-          <w:szCs w:val="21"/>
-        </w:rPr>
-        <w:t>on board</w:t>
-      </w:r>
-      <w:proofErr w:type="gramEnd"/>
-      <w:r>
-        <w:rPr>
-          <w:rFonts w:eastAsia="Times New Roman" w:cstheme="minorHAnsi"/>
-          <w:sz w:val="21"/>
-          <w:szCs w:val="21"/>
-        </w:rPr>
-        <w:t xml:space="preserve"> voltage regulators. The harder these voltage regulators are working, the less current you’ll be able to draw, so a more realistic maximum figure is 0.5A.</w:t>
-      </w:r>
-    </w:p>
-    <w:p>
-      <w:pPr>
-        <w:numPr>
-          <w:ilvl w:val="0"/>
-          <w:numId w:val="3"/>
-        </w:numPr>
-        <w:spacing w:after="75" w:line="240" w:lineRule="auto"/>
-        <w:ind w:left="0"/>
-        <w:textAlignment w:val="baseline"/>
-        <w:rPr>
-          <w:rFonts w:eastAsia="Times New Roman" w:cstheme="minorHAnsi"/>
-          <w:sz w:val="21"/>
-          <w:szCs w:val="21"/>
-        </w:rPr>
-      </w:pPr>
-      <w:r>
-        <w:rPr>
-          <w:rFonts w:eastAsia="Times New Roman" w:cstheme="minorHAnsi"/>
-          <w:sz w:val="21"/>
-          <w:szCs w:val="21"/>
-        </w:rPr>
-        <w:t xml:space="preserve">The variable pin (Vin) bypasses the majority of the </w:t>
-      </w:r>
-      <w:proofErr w:type="spellStart"/>
-      <w:r>
-        <w:rPr>
-          <w:rFonts w:eastAsia="Times New Roman" w:cstheme="minorHAnsi"/>
-          <w:sz w:val="21"/>
-          <w:szCs w:val="21"/>
-        </w:rPr>
-        <w:t>Adruino’s</w:t>
-      </w:r>
-      <w:proofErr w:type="spellEnd"/>
-      <w:r>
-        <w:rPr>
-          <w:rFonts w:eastAsia="Times New Roman" w:cstheme="minorHAnsi"/>
-          <w:sz w:val="21"/>
-          <w:szCs w:val="21"/>
-        </w:rPr>
-        <w:t xml:space="preserve"> circuitry, so there is no real maximum except that set by the diode that separates Vin from the other circuitry on the board. The diode is rated a 1A, and the board traces are rated at 2A, therefore the theoretical maximum for Vin is 1A. We’ve seen reports of running devices higher than this, changing the diode, or even bypassing it completely, but it’s not recommended.</w:t>
-      </w:r>
-    </w:p>
-    <w:p>
-      <w:pPr>
-        <w:spacing w:after="180" w:line="240" w:lineRule="auto"/>
-        <w:textAlignment w:val="baseline"/>
-        <w:rPr>
-          <w:rFonts w:eastAsia="Times New Roman" w:cstheme="minorHAnsi"/>
-          <w:sz w:val="21"/>
-          <w:szCs w:val="21"/>
-        </w:rPr>
-      </w:pPr>
-      <w:r>
-        <w:rPr>
-          <w:rFonts w:eastAsia="Times New Roman" w:cstheme="minorHAnsi"/>
-          <w:sz w:val="21"/>
-          <w:szCs w:val="21"/>
-        </w:rPr>
-        <w:t>Some relays are capable of drawing huge currents when under high loads, so care should be taken when powering peripheral devices. Realistically, any individual peripheral device that requires more than 0.5A should always be powered via an additional external power supply.</w:t>
-      </w:r>
-    </w:p>
-    <w:p>
-      <w:pPr>
-        <w:spacing w:after="0" w:line="240" w:lineRule="auto"/>
-        <w:textAlignment w:val="baseline"/>
-        <w:rPr>
-          <w:rFonts w:eastAsia="Times New Roman" w:cstheme="minorHAnsi"/>
-          <w:sz w:val="21"/>
-          <w:szCs w:val="21"/>
         </w:rPr>
       </w:pPr>
       <w:r>
@@ -2227,8 +3845,114 @@
           <w:bCs/>
           <w:sz w:val="21"/>
           <w:szCs w:val="21"/>
+        </w:rPr>
+        <w:t xml:space="preserve">Therefore, the recommended voltage is 9V to 12V. </w:t>
+      </w:r>
+    </w:p>
+    <w:p>
+      <w:pPr>
+        <w:spacing w:after="180" w:line="240" w:lineRule="auto"/>
+        <w:textAlignment w:val="baseline"/>
+        <w:rPr>
+          <w:rFonts w:eastAsia="Times New Roman" w:cstheme="minorHAnsi"/>
+          <w:sz w:val="21"/>
+          <w:szCs w:val="21"/>
+        </w:rPr>
+      </w:pPr>
+      <w:r>
+        <w:rPr>
+          <w:rFonts w:eastAsia="Times New Roman" w:cstheme="minorHAnsi"/>
+          <w:sz w:val="21"/>
+          <w:szCs w:val="21"/>
+        </w:rPr>
+        <w:t xml:space="preserve">It should be noted. The Vin pin on the Power Pins I/O will copy the voltage input supplied through the power jack, and act as an output of that voltage. In this way, you effectively have a </w:t>
+      </w:r>
+      <w:r>
+        <w:rPr>
+          <w:rFonts w:eastAsia="Times New Roman" w:cstheme="minorHAnsi"/>
+          <w:sz w:val="21"/>
+          <w:szCs w:val="21"/>
+        </w:rPr>
+        <w:t>customizable</w:t>
+      </w:r>
+      <w:r>
+        <w:rPr>
+          <w:rFonts w:eastAsia="Times New Roman" w:cstheme="minorHAnsi"/>
+          <w:sz w:val="21"/>
+          <w:szCs w:val="21"/>
+        </w:rPr>
+        <w:t xml:space="preserve"> output voltage pin on the Arduino which will replicate the input voltage of your power supply. For example, if you have a 9V relay, you could run this directly from your Arduino Vin pin as long as you have a 9V barrel power supply connected.</w:t>
+      </w:r>
+    </w:p>
+    <w:p>
+      <w:pPr>
+        <w:spacing w:after="0" w:line="240" w:lineRule="auto"/>
+        <w:textAlignment w:val="baseline"/>
+        <w:rPr>
+          <w:rFonts w:eastAsia="Times New Roman" w:cstheme="minorHAnsi"/>
+          <w:sz w:val="21"/>
+          <w:szCs w:val="21"/>
+        </w:rPr>
+      </w:pPr>
+      <w:r>
+        <w:rPr>
+          <w:rFonts w:eastAsia="Times New Roman" w:cstheme="minorHAnsi"/>
+          <w:b/>
+          <w:bCs/>
+          <w:sz w:val="21"/>
+          <w:szCs w:val="21"/>
           <w:bdr w:val="none" w:sz="0" w:space="0" w:color="auto" w:frame="1"/>
         </w:rPr>
+        <w:t>Operating Current</w:t>
+      </w:r>
+    </w:p>
+    <w:p>
+      <w:pPr>
+        <w:spacing w:after="180" w:line="240" w:lineRule="auto"/>
+        <w:textAlignment w:val="baseline"/>
+        <w:rPr>
+          <w:rFonts w:eastAsia="Times New Roman" w:cstheme="minorHAnsi"/>
+          <w:sz w:val="21"/>
+          <w:szCs w:val="21"/>
+        </w:rPr>
+      </w:pPr>
+      <w:r>
+        <w:rPr>
+          <w:rFonts w:eastAsia="Times New Roman" w:cstheme="minorHAnsi"/>
+          <w:sz w:val="21"/>
+          <w:szCs w:val="21"/>
+        </w:rPr>
+        <w:t xml:space="preserve"> The minimum requirement is 250mA which should just about run an Arduino with some measure of stability. However, if you want to power any external devices (Servo’s, LED’s, USB devices etc.) then 0.5A </w:t>
+      </w:r>
+      <w:r>
+        <w:rPr>
+          <w:rFonts w:eastAsia="Times New Roman" w:cstheme="minorHAnsi"/>
+          <w:sz w:val="21"/>
+          <w:szCs w:val="21"/>
+        </w:rPr>
+        <w:lastRenderedPageBreak/>
+        <w:t>to 2A will enable a greater range of use. A charger with a higher current rating will ensure you enough juice to make each component of the circuit function correctly.</w:t>
+      </w:r>
+    </w:p>
+    <w:p>
+      <w:pPr>
+        <w:spacing w:after="0" w:line="240" w:lineRule="auto"/>
+        <w:textAlignment w:val="baseline"/>
+        <w:rPr>
+          <w:rFonts w:eastAsia="Times New Roman" w:cstheme="minorHAnsi"/>
+          <w:sz w:val="21"/>
+          <w:szCs w:val="21"/>
+        </w:rPr>
+      </w:pPr>
+      <w:r>
+        <w:rPr>
+          <w:rFonts w:eastAsia="Times New Roman" w:cstheme="minorHAnsi"/>
+          <w:b/>
+          <w:bCs/>
+          <w:sz w:val="21"/>
+          <w:szCs w:val="21"/>
+          <w:bdr w:val="none" w:sz="0" w:space="0" w:color="auto" w:frame="1"/>
+        </w:rPr>
         <w:t>Mode 2 – Through the USB Port (5V @ 500mA)</w:t>
       </w:r>
     </w:p>
@@ -2306,59 +4030,21 @@
         </w:rPr>
         <w:t xml:space="preserve"> on the USB ports, with an overcurrent protection of 500mA. This somewhat limits the applications that can be </w:t>
       </w:r>
-      <w:proofErr w:type="spellStart"/>
-      <w:r>
-        <w:rPr>
-          <w:rFonts w:eastAsia="Times New Roman" w:cstheme="minorHAnsi"/>
-          <w:sz w:val="21"/>
-          <w:szCs w:val="21"/>
-        </w:rPr>
-        <w:t>utilised</w:t>
-      </w:r>
-      <w:proofErr w:type="spellEnd"/>
-      <w:r>
-        <w:rPr>
-          <w:rFonts w:eastAsia="Times New Roman" w:cstheme="minorHAnsi"/>
-          <w:sz w:val="21"/>
-          <w:szCs w:val="21"/>
-        </w:rPr>
-        <w:t xml:space="preserve"> when powering via USB. If anything draws a significant amount of current (or multiple devices draw greater than 500mA combined), the on board </w:t>
-      </w:r>
-      <w:proofErr w:type="spellStart"/>
-      <w:r>
-        <w:rPr>
-          <w:rFonts w:eastAsia="Times New Roman" w:cstheme="minorHAnsi"/>
-          <w:sz w:val="21"/>
-          <w:szCs w:val="21"/>
-        </w:rPr>
-        <w:t>polyfuses</w:t>
-      </w:r>
-      <w:proofErr w:type="spellEnd"/>
-      <w:r>
-        <w:rPr>
-          <w:rFonts w:eastAsia="Times New Roman" w:cstheme="minorHAnsi"/>
-          <w:sz w:val="21"/>
-          <w:szCs w:val="21"/>
-        </w:rPr>
-        <w:t xml:space="preserve"> will likely trip, breaking the connection until the load is removed. This would likely result in the unit repeatedly resetting, or other strange </w:t>
-      </w:r>
-      <w:proofErr w:type="spellStart"/>
-      <w:r>
-        <w:rPr>
-          <w:rFonts w:eastAsia="Times New Roman" w:cstheme="minorHAnsi"/>
-          <w:sz w:val="21"/>
-          <w:szCs w:val="21"/>
-        </w:rPr>
-        <w:t>behaviour</w:t>
-      </w:r>
-      <w:proofErr w:type="spellEnd"/>
-      <w:r>
-        <w:rPr>
-          <w:rFonts w:eastAsia="Times New Roman" w:cstheme="minorHAnsi"/>
-          <w:sz w:val="21"/>
-          <w:szCs w:val="21"/>
-        </w:rPr>
-        <w:t>!</w:t>
+      <w:r>
+        <w:rPr>
+          <w:rFonts w:eastAsia="Times New Roman" w:cstheme="minorHAnsi"/>
+          <w:sz w:val="21"/>
+          <w:szCs w:val="21"/>
+        </w:rPr>
+        <w:t>utilized</w:t>
+      </w:r>
+      <w:r>
+        <w:rPr>
+          <w:rFonts w:eastAsia="Times New Roman" w:cstheme="minorHAnsi"/>
+          <w:sz w:val="21"/>
+          <w:szCs w:val="21"/>
+        </w:rPr>
+        <w:t xml:space="preserve"> when powering via USB</w:t>
       </w:r>
     </w:p>
     <w:p>
@@ -2377,36 +4063,7 @@
           <w:sz w:val="21"/>
           <w:szCs w:val="21"/>
         </w:rPr>
-        <w:t xml:space="preserve">If the Arduino detects that there is a barrel source and USB source supplying voltage at the same time, the Arduino automatically switches to the barrel source as long as it supplies a sufficient voltage (over 6.6V). </w:t>
-      </w:r>
-      <w:r>
-        <w:rPr>
-          <w:rFonts w:eastAsia="Times New Roman" w:cstheme="minorHAnsi"/>
-          <w:sz w:val="21"/>
-          <w:szCs w:val="21"/>
-        </w:rPr>
-        <w:lastRenderedPageBreak/>
-        <w:t>Therefore, as long as a barrel supply is connected (and of sufficient voltage) the user does not need to worry about the applied USB voltage. </w:t>
-      </w:r>
-      <w:hyperlink r:id="rId14" w:tgtFrame="_blank" w:history="1">
-        <w:r>
-          <w:rPr>
-            <w:rFonts w:eastAsia="Times New Roman" w:cstheme="minorHAnsi"/>
-            <w:sz w:val="21"/>
-            <w:szCs w:val="21"/>
-            <w:u w:val="single"/>
-            <w:bdr w:val="none" w:sz="0" w:space="0" w:color="auto" w:frame="1"/>
-          </w:rPr>
-          <w:t>There’s a very good explanation of this available here</w:t>
-        </w:r>
-      </w:hyperlink>
-      <w:r>
-        <w:rPr>
-          <w:rFonts w:eastAsia="Times New Roman" w:cstheme="minorHAnsi"/>
-          <w:sz w:val="21"/>
-          <w:szCs w:val="21"/>
-        </w:rPr>
-        <w:t>.</w:t>
+        <w:t>If the Arduino detects that there is a barrel source and USB source supplying voltage at the same time, the Arduino automatically switches to the barrel source as long as it supplies a sufficient voltage (over 6.6V). Therefore, as long as a barrel supply is connected (and of sufficient voltage) the user does not need to worry about the applied USB voltage.</w:t>
       </w:r>
     </w:p>
     <w:p>
@@ -2485,7 +4142,7 @@
                     </pic:cNvPicPr>
                   </pic:nvPicPr>
                   <pic:blipFill>
-                    <a:blip r:embed="rId15">
+                    <a:blip r:embed="rId21">
                       <a:extLst>
                         <a:ext uri="{28A0092B-C50C-407E-A947-70E740481C1C}">
                           <a14:useLocalDpi xmlns:a14="http://schemas.microsoft.com/office/drawing/2010/main" val="0"/>
@@ -2559,16 +4216,14 @@
         </w:rPr>
         <w:t xml:space="preserve">Vin. Vin can be </w:t>
       </w:r>
-      <w:proofErr w:type="spellStart"/>
-      <w:r>
-        <w:rPr>
-          <w:rFonts w:eastAsia="Times New Roman" w:cstheme="minorHAnsi"/>
-          <w:sz w:val="21"/>
-          <w:szCs w:val="21"/>
-        </w:rPr>
-        <w:t>utilised</w:t>
-      </w:r>
-      <w:proofErr w:type="spellEnd"/>
+      <w:r>
+        <w:rPr>
+          <w:rFonts w:eastAsia="Times New Roman" w:cstheme="minorHAnsi"/>
+          <w:sz w:val="21"/>
+          <w:szCs w:val="21"/>
+        </w:rPr>
+        <w:t>utilized</w:t>
+      </w:r>
       <w:r>
         <w:rPr>
           <w:rFonts w:eastAsia="Times New Roman" w:cstheme="minorHAnsi"/>
@@ -2599,6 +4254,7 @@
           <w:sz w:val="21"/>
           <w:szCs w:val="21"/>
         </w:rPr>
+        <w:lastRenderedPageBreak/>
         <w:t>5V. This pin outputs a regulated 5V from the regulator on the board. This pin can be supplied with power either from the barrel adaptor, the USB connector, or the Vin pin of the board. You can supply voltage via the 5V pin, however this bypasses the regulator, and can damage your board. Maximum current draw is 0.8A.</w:t>
       </w:r>
     </w:p>
@@ -2668,16 +4324,14 @@
         </w:rPr>
         <w:t xml:space="preserve">You can </w:t>
       </w:r>
-      <w:proofErr w:type="spellStart"/>
-      <w:r>
-        <w:rPr>
-          <w:rFonts w:eastAsia="Times New Roman" w:cstheme="minorHAnsi"/>
-          <w:sz w:val="21"/>
-          <w:szCs w:val="21"/>
-        </w:rPr>
-        <w:t>utilise</w:t>
-      </w:r>
-      <w:proofErr w:type="spellEnd"/>
+      <w:r>
+        <w:rPr>
+          <w:rFonts w:eastAsia="Times New Roman" w:cstheme="minorHAnsi"/>
+          <w:sz w:val="21"/>
+          <w:szCs w:val="21"/>
+        </w:rPr>
+        <w:t>utilize</w:t>
+      </w:r>
       <w:r>
         <w:rPr>
           <w:rFonts w:eastAsia="Times New Roman" w:cstheme="minorHAnsi"/>
@@ -2740,14 +4394,6 @@
           <w:szCs w:val="36"/>
         </w:rPr>
         <w:instrText xml:space="preserve"> HYPERLINK "https://youtu.be/tCaiPQxt3vM" \t "_blank" </w:instrText>
-      </w:r>
-      <w:r>
-        <w:rPr>
-          <w:rFonts w:cstheme="minorHAnsi"/>
-          <w:spacing w:val="15"/>
-          <w:sz w:val="36"/>
-          <w:szCs w:val="36"/>
-        </w:rPr>
       </w:r>
       <w:r>
         <w:rPr>
@@ -2767,49 +4413,27 @@
           <w:sz w:val="36"/>
           <w:szCs w:val="36"/>
         </w:rPr>
-        <w:t>https://yout</w:t>
-      </w:r>
-      <w:r>
-        <w:rPr>
-          <w:rStyle w:val="Hyperlink"/>
-          <w:rFonts w:cstheme="minorHAnsi"/>
-          <w:color w:val="auto"/>
+        <w:t>https://youtu.be/tCaiPQxt3vM</w:t>
+      </w:r>
+    </w:p>
+    <w:p>
+      <w:pPr>
+        <w:rPr>
+          <w:rFonts w:cstheme="minorHAnsi"/>
+        </w:rPr>
+      </w:pPr>
+      <w:r>
+        <w:rPr>
+          <w:rFonts w:cstheme="minorHAnsi"/>
           <w:spacing w:val="15"/>
           <w:sz w:val="36"/>
           <w:szCs w:val="36"/>
         </w:rPr>
-        <w:t>u</w:t>
-      </w:r>
-      <w:r>
-        <w:rPr>
-          <w:rStyle w:val="Hyperlink"/>
-          <w:rFonts w:cstheme="minorHAnsi"/>
-          <w:color w:val="auto"/>
-          <w:spacing w:val="15"/>
-          <w:sz w:val="36"/>
-          <w:szCs w:val="36"/>
-        </w:rPr>
-        <w:t>.be/tCaiPQxt3vM</w:t>
-      </w:r>
-    </w:p>
-    <w:p>
-      <w:pPr>
-        <w:rPr>
-          <w:rFonts w:cstheme="minorHAnsi"/>
-        </w:rPr>
-      </w:pPr>
-      <w:r>
-        <w:rPr>
-          <w:rFonts w:cstheme="minorHAnsi"/>
-          <w:spacing w:val="15"/>
-          <w:sz w:val="36"/>
-          <w:szCs w:val="36"/>
-        </w:rPr>
         <w:fldChar w:fldCharType="end"/>
       </w:r>
     </w:p>
     <w:sectPr>
-      <w:pgSz w:w="12240" w:h="15840"/>
+      <w:pgSz w:w="11906" w:h="16838" w:code="9"/>
       <w:pgMar w:top="1440" w:right="1440" w:bottom="1440" w:left="1440" w:header="720" w:footer="720" w:gutter="0"/>
       <w:cols w:space="720"/>
       <w:docGrid w:linePitch="360"/>
@@ -3119,6 +4743,232 @@
     </w:lvl>
   </w:abstractNum>
   <w:abstractNum w:abstractNumId="2" w15:restartNumberingAfterBreak="0">
+    <w:nsid w:val="2FCC71E8"/>
+    <w:multiLevelType w:val="hybridMultilevel"/>
+    <w:tmpl w:val="36BC48FE"/>
+    <w:lvl w:ilvl="0" w:tplc="04090001">
+      <w:start w:val="1"/>
+      <w:numFmt w:val="bullet"/>
+      <w:lvlText w:val=""/>
+      <w:lvlJc w:val="left"/>
+      <w:pPr>
+        <w:ind w:left="720" w:hanging="360"/>
+      </w:pPr>
+      <w:rPr>
+        <w:rFonts w:ascii="Symbol" w:hAnsi="Symbol" w:hint="default"/>
+      </w:rPr>
+    </w:lvl>
+    <w:lvl w:ilvl="1" w:tplc="04090003" w:tentative="1">
+      <w:start w:val="1"/>
+      <w:numFmt w:val="bullet"/>
+      <w:lvlText w:val="o"/>
+      <w:lvlJc w:val="left"/>
+      <w:pPr>
+        <w:ind w:left="1440" w:hanging="360"/>
+      </w:pPr>
+      <w:rPr>
+        <w:rFonts w:ascii="Courier New" w:hAnsi="Courier New" w:cs="Courier New" w:hint="default"/>
+      </w:rPr>
+    </w:lvl>
+    <w:lvl w:ilvl="2" w:tplc="04090005" w:tentative="1">
+      <w:start w:val="1"/>
+      <w:numFmt w:val="bullet"/>
+      <w:lvlText w:val=""/>
+      <w:lvlJc w:val="left"/>
+      <w:pPr>
+        <w:ind w:left="2160" w:hanging="360"/>
+      </w:pPr>
+      <w:rPr>
+        <w:rFonts w:ascii="Wingdings" w:hAnsi="Wingdings" w:hint="default"/>
+      </w:rPr>
+    </w:lvl>
+    <w:lvl w:ilvl="3" w:tplc="04090001" w:tentative="1">
+      <w:start w:val="1"/>
+      <w:numFmt w:val="bullet"/>
+      <w:lvlText w:val=""/>
+      <w:lvlJc w:val="left"/>
+      <w:pPr>
+        <w:ind w:left="2880" w:hanging="360"/>
+      </w:pPr>
+      <w:rPr>
+        <w:rFonts w:ascii="Symbol" w:hAnsi="Symbol" w:hint="default"/>
+      </w:rPr>
+    </w:lvl>
+    <w:lvl w:ilvl="4" w:tplc="04090003" w:tentative="1">
+      <w:start w:val="1"/>
+      <w:numFmt w:val="bullet"/>
+      <w:lvlText w:val="o"/>
+      <w:lvlJc w:val="left"/>
+      <w:pPr>
+        <w:ind w:left="3600" w:hanging="360"/>
+      </w:pPr>
+      <w:rPr>
+        <w:rFonts w:ascii="Courier New" w:hAnsi="Courier New" w:cs="Courier New" w:hint="default"/>
+      </w:rPr>
+    </w:lvl>
+    <w:lvl w:ilvl="5" w:tplc="04090005" w:tentative="1">
+      <w:start w:val="1"/>
+      <w:numFmt w:val="bullet"/>
+      <w:lvlText w:val=""/>
+      <w:lvlJc w:val="left"/>
+      <w:pPr>
+        <w:ind w:left="4320" w:hanging="360"/>
+      </w:pPr>
+      <w:rPr>
+        <w:rFonts w:ascii="Wingdings" w:hAnsi="Wingdings" w:hint="default"/>
+      </w:rPr>
+    </w:lvl>
+    <w:lvl w:ilvl="6" w:tplc="04090001" w:tentative="1">
+      <w:start w:val="1"/>
+      <w:numFmt w:val="bullet"/>
+      <w:lvlText w:val=""/>
+      <w:lvlJc w:val="left"/>
+      <w:pPr>
+        <w:ind w:left="5040" w:hanging="360"/>
+      </w:pPr>
+      <w:rPr>
+        <w:rFonts w:ascii="Symbol" w:hAnsi="Symbol" w:hint="default"/>
+      </w:rPr>
+    </w:lvl>
+    <w:lvl w:ilvl="7" w:tplc="04090003" w:tentative="1">
+      <w:start w:val="1"/>
+      <w:numFmt w:val="bullet"/>
+      <w:lvlText w:val="o"/>
+      <w:lvlJc w:val="left"/>
+      <w:pPr>
+        <w:ind w:left="5760" w:hanging="360"/>
+      </w:pPr>
+      <w:rPr>
+        <w:rFonts w:ascii="Courier New" w:hAnsi="Courier New" w:cs="Courier New" w:hint="default"/>
+      </w:rPr>
+    </w:lvl>
+    <w:lvl w:ilvl="8" w:tplc="04090005" w:tentative="1">
+      <w:start w:val="1"/>
+      <w:numFmt w:val="bullet"/>
+      <w:lvlText w:val=""/>
+      <w:lvlJc w:val="left"/>
+      <w:pPr>
+        <w:ind w:left="6480" w:hanging="360"/>
+      </w:pPr>
+      <w:rPr>
+        <w:rFonts w:ascii="Wingdings" w:hAnsi="Wingdings" w:hint="default"/>
+      </w:rPr>
+    </w:lvl>
+  </w:abstractNum>
+  <w:abstractNum w:abstractNumId="3" w15:restartNumberingAfterBreak="0">
+    <w:nsid w:val="4DE33D8E"/>
+    <w:multiLevelType w:val="hybridMultilevel"/>
+    <w:tmpl w:val="4128F0EE"/>
+    <w:lvl w:ilvl="0" w:tplc="04090001">
+      <w:start w:val="1"/>
+      <w:numFmt w:val="bullet"/>
+      <w:lvlText w:val=""/>
+      <w:lvlJc w:val="left"/>
+      <w:pPr>
+        <w:ind w:left="720" w:hanging="360"/>
+      </w:pPr>
+      <w:rPr>
+        <w:rFonts w:ascii="Symbol" w:hAnsi="Symbol" w:hint="default"/>
+      </w:rPr>
+    </w:lvl>
+    <w:lvl w:ilvl="1" w:tplc="04090003" w:tentative="1">
+      <w:start w:val="1"/>
+      <w:numFmt w:val="bullet"/>
+      <w:lvlText w:val="o"/>
+      <w:lvlJc w:val="left"/>
+      <w:pPr>
+        <w:ind w:left="1440" w:hanging="360"/>
+      </w:pPr>
+      <w:rPr>
+        <w:rFonts w:ascii="Courier New" w:hAnsi="Courier New" w:cs="Courier New" w:hint="default"/>
+      </w:rPr>
+    </w:lvl>
+    <w:lvl w:ilvl="2" w:tplc="04090005" w:tentative="1">
+      <w:start w:val="1"/>
+      <w:numFmt w:val="bullet"/>
+      <w:lvlText w:val=""/>
+      <w:lvlJc w:val="left"/>
+      <w:pPr>
+        <w:ind w:left="2160" w:hanging="360"/>
+      </w:pPr>
+      <w:rPr>
+        <w:rFonts w:ascii="Wingdings" w:hAnsi="Wingdings" w:hint="default"/>
+      </w:rPr>
+    </w:lvl>
+    <w:lvl w:ilvl="3" w:tplc="04090001" w:tentative="1">
+      <w:start w:val="1"/>
+      <w:numFmt w:val="bullet"/>
+      <w:lvlText w:val=""/>
+      <w:lvlJc w:val="left"/>
+      <w:pPr>
+        <w:ind w:left="2880" w:hanging="360"/>
+      </w:pPr>
+      <w:rPr>
+        <w:rFonts w:ascii="Symbol" w:hAnsi="Symbol" w:hint="default"/>
+      </w:rPr>
+    </w:lvl>
+    <w:lvl w:ilvl="4" w:tplc="04090003" w:tentative="1">
+      <w:start w:val="1"/>
+      <w:numFmt w:val="bullet"/>
+      <w:lvlText w:val="o"/>
+      <w:lvlJc w:val="left"/>
+      <w:pPr>
+        <w:ind w:left="3600" w:hanging="360"/>
+      </w:pPr>
+      <w:rPr>
+        <w:rFonts w:ascii="Courier New" w:hAnsi="Courier New" w:cs="Courier New" w:hint="default"/>
+      </w:rPr>
+    </w:lvl>
+    <w:lvl w:ilvl="5" w:tplc="04090005" w:tentative="1">
+      <w:start w:val="1"/>
+      <w:numFmt w:val="bullet"/>
+      <w:lvlText w:val=""/>
+      <w:lvlJc w:val="left"/>
+      <w:pPr>
+        <w:ind w:left="4320" w:hanging="360"/>
+      </w:pPr>
+      <w:rPr>
+        <w:rFonts w:ascii="Wingdings" w:hAnsi="Wingdings" w:hint="default"/>
+      </w:rPr>
+    </w:lvl>
+    <w:lvl w:ilvl="6" w:tplc="04090001" w:tentative="1">
+      <w:start w:val="1"/>
+      <w:numFmt w:val="bullet"/>
+      <w:lvlText w:val=""/>
+      <w:lvlJc w:val="left"/>
+      <w:pPr>
+        <w:ind w:left="5040" w:hanging="360"/>
+      </w:pPr>
+      <w:rPr>
+        <w:rFonts w:ascii="Symbol" w:hAnsi="Symbol" w:hint="default"/>
+      </w:rPr>
+    </w:lvl>
+    <w:lvl w:ilvl="7" w:tplc="04090003" w:tentative="1">
+      <w:start w:val="1"/>
+      <w:numFmt w:val="bullet"/>
+      <w:lvlText w:val="o"/>
+      <w:lvlJc w:val="left"/>
+      <w:pPr>
+        <w:ind w:left="5760" w:hanging="360"/>
+      </w:pPr>
+      <w:rPr>
+        <w:rFonts w:ascii="Courier New" w:hAnsi="Courier New" w:cs="Courier New" w:hint="default"/>
+      </w:rPr>
+    </w:lvl>
+    <w:lvl w:ilvl="8" w:tplc="04090005" w:tentative="1">
+      <w:start w:val="1"/>
+      <w:numFmt w:val="bullet"/>
+      <w:lvlText w:val=""/>
+      <w:lvlJc w:val="left"/>
+      <w:pPr>
+        <w:ind w:left="6480" w:hanging="360"/>
+      </w:pPr>
+      <w:rPr>
+        <w:rFonts w:ascii="Wingdings" w:hAnsi="Wingdings" w:hint="default"/>
+      </w:rPr>
+    </w:lvl>
+  </w:abstractNum>
+  <w:abstractNum w:abstractNumId="4" w15:restartNumberingAfterBreak="0">
     <w:nsid w:val="4F303C6C"/>
     <w:multiLevelType w:val="multilevel"/>
     <w:tmpl w:val="55921606"/>
@@ -3231,7 +5081,206 @@
       </w:pPr>
     </w:lvl>
   </w:abstractNum>
-  <w:abstractNum w:abstractNumId="3" w15:restartNumberingAfterBreak="0">
+  <w:abstractNum w:abstractNumId="5" w15:restartNumberingAfterBreak="0">
+    <w:nsid w:val="56C169FC"/>
+    <w:multiLevelType w:val="hybridMultilevel"/>
+    <w:tmpl w:val="814E0742"/>
+    <w:lvl w:ilvl="0" w:tplc="04090001">
+      <w:start w:val="1"/>
+      <w:numFmt w:val="bullet"/>
+      <w:lvlText w:val=""/>
+      <w:lvlJc w:val="left"/>
+      <w:pPr>
+        <w:ind w:left="720" w:hanging="360"/>
+      </w:pPr>
+      <w:rPr>
+        <w:rFonts w:ascii="Symbol" w:hAnsi="Symbol" w:hint="default"/>
+      </w:rPr>
+    </w:lvl>
+    <w:lvl w:ilvl="1" w:tplc="04090003" w:tentative="1">
+      <w:start w:val="1"/>
+      <w:numFmt w:val="bullet"/>
+      <w:lvlText w:val="o"/>
+      <w:lvlJc w:val="left"/>
+      <w:pPr>
+        <w:ind w:left="1440" w:hanging="360"/>
+      </w:pPr>
+      <w:rPr>
+        <w:rFonts w:ascii="Courier New" w:hAnsi="Courier New" w:cs="Courier New" w:hint="default"/>
+      </w:rPr>
+    </w:lvl>
+    <w:lvl w:ilvl="2" w:tplc="04090005" w:tentative="1">
+      <w:start w:val="1"/>
+      <w:numFmt w:val="bullet"/>
+      <w:lvlText w:val=""/>
+      <w:lvlJc w:val="left"/>
+      <w:pPr>
+        <w:ind w:left="2160" w:hanging="360"/>
+      </w:pPr>
+      <w:rPr>
+        <w:rFonts w:ascii="Wingdings" w:hAnsi="Wingdings" w:hint="default"/>
+      </w:rPr>
+    </w:lvl>
+    <w:lvl w:ilvl="3" w:tplc="04090001" w:tentative="1">
+      <w:start w:val="1"/>
+      <w:numFmt w:val="bullet"/>
+      <w:lvlText w:val=""/>
+      <w:lvlJc w:val="left"/>
+      <w:pPr>
+        <w:ind w:left="2880" w:hanging="360"/>
+      </w:pPr>
+      <w:rPr>
+        <w:rFonts w:ascii="Symbol" w:hAnsi="Symbol" w:hint="default"/>
+      </w:rPr>
+    </w:lvl>
+    <w:lvl w:ilvl="4" w:tplc="04090003" w:tentative="1">
+      <w:start w:val="1"/>
+      <w:numFmt w:val="bullet"/>
+      <w:lvlText w:val="o"/>
+      <w:lvlJc w:val="left"/>
+      <w:pPr>
+        <w:ind w:left="3600" w:hanging="360"/>
+      </w:pPr>
+      <w:rPr>
+        <w:rFonts w:ascii="Courier New" w:hAnsi="Courier New" w:cs="Courier New" w:hint="default"/>
+      </w:rPr>
+    </w:lvl>
+    <w:lvl w:ilvl="5" w:tplc="04090005" w:tentative="1">
+      <w:start w:val="1"/>
+      <w:numFmt w:val="bullet"/>
+      <w:lvlText w:val=""/>
+      <w:lvlJc w:val="left"/>
+      <w:pPr>
+        <w:ind w:left="4320" w:hanging="360"/>
+      </w:pPr>
+      <w:rPr>
+        <w:rFonts w:ascii="Wingdings" w:hAnsi="Wingdings" w:hint="default"/>
+      </w:rPr>
+    </w:lvl>
+    <w:lvl w:ilvl="6" w:tplc="04090001" w:tentative="1">
+      <w:start w:val="1"/>
+      <w:numFmt w:val="bullet"/>
+      <w:lvlText w:val=""/>
+      <w:lvlJc w:val="left"/>
+      <w:pPr>
+        <w:ind w:left="5040" w:hanging="360"/>
+      </w:pPr>
+      <w:rPr>
+        <w:rFonts w:ascii="Symbol" w:hAnsi="Symbol" w:hint="default"/>
+      </w:rPr>
+    </w:lvl>
+    <w:lvl w:ilvl="7" w:tplc="04090003" w:tentative="1">
+      <w:start w:val="1"/>
+      <w:numFmt w:val="bullet"/>
+      <w:lvlText w:val="o"/>
+      <w:lvlJc w:val="left"/>
+      <w:pPr>
+        <w:ind w:left="5760" w:hanging="360"/>
+      </w:pPr>
+      <w:rPr>
+        <w:rFonts w:ascii="Courier New" w:hAnsi="Courier New" w:cs="Courier New" w:hint="default"/>
+      </w:rPr>
+    </w:lvl>
+    <w:lvl w:ilvl="8" w:tplc="04090005" w:tentative="1">
+      <w:start w:val="1"/>
+      <w:numFmt w:val="bullet"/>
+      <w:lvlText w:val=""/>
+      <w:lvlJc w:val="left"/>
+      <w:pPr>
+        <w:ind w:left="6480" w:hanging="360"/>
+      </w:pPr>
+      <w:rPr>
+        <w:rFonts w:ascii="Wingdings" w:hAnsi="Wingdings" w:hint="default"/>
+      </w:rPr>
+    </w:lvl>
+  </w:abstractNum>
+  <w:abstractNum w:abstractNumId="6" w15:restartNumberingAfterBreak="0">
+    <w:nsid w:val="58114783"/>
+    <w:multiLevelType w:val="hybridMultilevel"/>
+    <w:tmpl w:val="50960032"/>
+    <w:lvl w:ilvl="0" w:tplc="0409000F">
+      <w:start w:val="1"/>
+      <w:numFmt w:val="decimal"/>
+      <w:lvlText w:val="%1."/>
+      <w:lvlJc w:val="left"/>
+      <w:pPr>
+        <w:ind w:left="720" w:hanging="360"/>
+      </w:pPr>
+    </w:lvl>
+    <w:lvl w:ilvl="1" w:tplc="04090019" w:tentative="1">
+      <w:start w:val="1"/>
+      <w:numFmt w:val="lowerLetter"/>
+      <w:lvlText w:val="%2."/>
+      <w:lvlJc w:val="left"/>
+      <w:pPr>
+        <w:ind w:left="1440" w:hanging="360"/>
+      </w:pPr>
+    </w:lvl>
+    <w:lvl w:ilvl="2" w:tplc="0409001B" w:tentative="1">
+      <w:start w:val="1"/>
+      <w:numFmt w:val="lowerRoman"/>
+      <w:lvlText w:val="%3."/>
+      <w:lvlJc w:val="right"/>
+      <w:pPr>
+        <w:ind w:left="2160" w:hanging="180"/>
+      </w:pPr>
+    </w:lvl>
+    <w:lvl w:ilvl="3" w:tplc="0409000F" w:tentative="1">
+      <w:start w:val="1"/>
+      <w:numFmt w:val="decimal"/>
+      <w:lvlText w:val="%4."/>
+      <w:lvlJc w:val="left"/>
+      <w:pPr>
+        <w:ind w:left="2880" w:hanging="360"/>
+      </w:pPr>
+    </w:lvl>
+    <w:lvl w:ilvl="4" w:tplc="04090019" w:tentative="1">
+      <w:start w:val="1"/>
+      <w:numFmt w:val="lowerLetter"/>
+      <w:lvlText w:val="%5."/>
+      <w:lvlJc w:val="left"/>
+      <w:pPr>
+        <w:ind w:left="3600" w:hanging="360"/>
+      </w:pPr>
+    </w:lvl>
+    <w:lvl w:ilvl="5" w:tplc="0409001B" w:tentative="1">
+      <w:start w:val="1"/>
+      <w:numFmt w:val="lowerRoman"/>
+      <w:lvlText w:val="%6."/>
+      <w:lvlJc w:val="right"/>
+      <w:pPr>
+        <w:ind w:left="4320" w:hanging="180"/>
+      </w:pPr>
+    </w:lvl>
+    <w:lvl w:ilvl="6" w:tplc="0409000F" w:tentative="1">
+      <w:start w:val="1"/>
+      <w:numFmt w:val="decimal"/>
+      <w:lvlText w:val="%7."/>
+      <w:lvlJc w:val="left"/>
+      <w:pPr>
+        <w:ind w:left="5040" w:hanging="360"/>
+      </w:pPr>
+    </w:lvl>
+    <w:lvl w:ilvl="7" w:tplc="04090019" w:tentative="1">
+      <w:start w:val="1"/>
+      <w:numFmt w:val="lowerLetter"/>
+      <w:lvlText w:val="%8."/>
+      <w:lvlJc w:val="left"/>
+      <w:pPr>
+        <w:ind w:left="5760" w:hanging="360"/>
+      </w:pPr>
+    </w:lvl>
+    <w:lvl w:ilvl="8" w:tplc="0409001B" w:tentative="1">
+      <w:start w:val="1"/>
+      <w:numFmt w:val="lowerRoman"/>
+      <w:lvlText w:val="%9."/>
+      <w:lvlJc w:val="right"/>
+      <w:pPr>
+        <w:ind w:left="6480" w:hanging="180"/>
+      </w:pPr>
+    </w:lvl>
+  </w:abstractNum>
+  <w:abstractNum w:abstractNumId="7" w15:restartNumberingAfterBreak="0">
     <w:nsid w:val="79545692"/>
     <w:multiLevelType w:val="multilevel"/>
     <w:tmpl w:val="B67C51DE"/>
@@ -3381,16 +5430,28 @@
     </w:lvl>
   </w:abstractNum>
   <w:num w:numId="1">
-    <w:abstractNumId w:val="2"/>
+    <w:abstractNumId w:val="4"/>
   </w:num>
   <w:num w:numId="2">
-    <w:abstractNumId w:val="3"/>
+    <w:abstractNumId w:val="7"/>
   </w:num>
   <w:num w:numId="3">
     <w:abstractNumId w:val="0"/>
   </w:num>
   <w:num w:numId="4">
     <w:abstractNumId w:val="1"/>
+  </w:num>
+  <w:num w:numId="5">
+    <w:abstractNumId w:val="5"/>
+  </w:num>
+  <w:num w:numId="6">
+    <w:abstractNumId w:val="2"/>
+  </w:num>
+  <w:num w:numId="7">
+    <w:abstractNumId w:val="6"/>
+  </w:num>
+  <w:num w:numId="8">
+    <w:abstractNumId w:val="3"/>
   </w:num>
 </w:numbering>
 </file>
@@ -3815,7 +5876,6 @@
   <w:style w:type="character" w:default="1" w:styleId="DefaultParagraphFont">
     <w:name w:val="Default Paragraph Font"/>
     <w:uiPriority w:val="1"/>
-    <w:semiHidden/>
     <w:unhideWhenUsed/>
   </w:style>
   <w:style w:type="table" w:default="1" w:styleId="TableNormal">
@@ -3914,6 +5974,17 @@
       <w:color w:val="954F72" w:themeColor="followedHyperlink"/>
       <w:u w:val="single"/>
     </w:rPr>
+  </w:style>
+  <w:style w:type="paragraph" w:styleId="ListParagraph">
+    <w:name w:val="List Paragraph"/>
+    <w:basedOn w:val="Normal"/>
+    <w:uiPriority w:val="34"/>
+    <w:qFormat/>
+    <w:rsid w:val="00005A22"/>
+    <w:pPr>
+      <w:ind w:left="720"/>
+      <w:contextualSpacing/>
+    </w:pPr>
   </w:style>
 </w:styles>
 </file>
@@ -4177,4 +6248,16 @@
     </a:ext>
   </a:extLst>
 </a:theme>
+</file>
+
+<file path=customXml/item1.xml><?xml version="1.0" encoding="utf-8"?>
+<b:Sources xmlns:b="http://schemas.openxmlformats.org/officeDocument/2006/bibliography" xmlns="http://schemas.openxmlformats.org/officeDocument/2006/bibliography" SelectedStyle="\APASixthEditionOfficeOnline.xsl" StyleName="APA" Version="6"/>
+</file>
+
+<file path=customXml/itemProps1.xml><?xml version="1.0" encoding="utf-8"?>
+<ds:datastoreItem xmlns:ds="http://schemas.openxmlformats.org/officeDocument/2006/customXml" ds:itemID="{BE817E26-4565-4A0E-96A0-B254E49BEEFE}">
+  <ds:schemaRefs>
+    <ds:schemaRef ds:uri="http://schemas.openxmlformats.org/officeDocument/2006/bibliography"/>
+  </ds:schemaRefs>
+</ds:datastoreItem>
 </file>
</xml_diff>